<commit_message>
Adicionando dados dos sensores nas nuvens
</commit_message>
<xml_diff>
--- a/Documentacao/Modelo - Documento do Projeto GF 1o Semestre - v01.docx
+++ b/Documentacao/Modelo - Documento do Projeto GF 1o Semestre - v01.docx
@@ -105,6 +105,9 @@
       </w:pPr>
       <w:r>
         <w:t>david</w:t>
+      </w:r>
+      <w:r>
+        <w:t xml:space="preserve"> rafael mariano dos santos moura</w:t>
       </w:r>
     </w:p>
     <w:p>
@@ -2449,23 +2452,7 @@
       </w:r>
       <w:bookmarkEnd w:id="8"/>
     </w:p>
-    <w:p>
-      <w:r>
-        <w:t>Diagrama</w:t>
-      </w:r>
-      <w:r>
-        <w:t xml:space="preserve"> da solução para o cliente</w:t>
-      </w:r>
-      <w:r>
-        <w:t xml:space="preserve"> final</w:t>
-      </w:r>
-      <w:r>
-        <w:t xml:space="preserve"> com foco no que vai solucionar e qual o ganho para o cliente</w:t>
-      </w:r>
-      <w:r>
-        <w:t>.</w:t>
-      </w:r>
-    </w:p>
+    <w:p/>
     <w:p>
       <w:pPr>
         <w:sectPr>
@@ -2481,6 +2468,59 @@
           <w:docGrid w:linePitch="360"/>
         </w:sectPr>
       </w:pPr>
+      <w:r>
+        <w:rPr>
+          <w:noProof/>
+        </w:rPr>
+        <w:drawing>
+          <wp:inline distT="0" distB="0" distL="0" distR="0" wp14:anchorId="052CE796" wp14:editId="2A02FDB3">
+            <wp:extent cx="5761990" cy="1897380"/>
+            <wp:effectExtent l="0" t="0" r="0" b="0"/>
+            <wp:docPr id="2" name="Imagem 2"/>
+            <wp:cNvGraphicFramePr>
+              <a:graphicFrameLocks xmlns:a="http://schemas.openxmlformats.org/drawingml/2006/main" noChangeAspect="1"/>
+            </wp:cNvGraphicFramePr>
+            <a:graphic xmlns:a="http://schemas.openxmlformats.org/drawingml/2006/main">
+              <a:graphicData uri="http://schemas.openxmlformats.org/drawingml/2006/picture">
+                <pic:pic xmlns:pic="http://schemas.openxmlformats.org/drawingml/2006/picture">
+                  <pic:nvPicPr>
+                    <pic:cNvPr id="0" name="Picture 1"/>
+                    <pic:cNvPicPr>
+                      <a:picLocks noChangeAspect="1" noChangeArrowheads="1"/>
+                    </pic:cNvPicPr>
+                  </pic:nvPicPr>
+                  <pic:blipFill>
+                    <a:blip r:embed="rId17">
+                      <a:extLst>
+                        <a:ext uri="{28A0092B-C50C-407E-A947-70E740481C1C}">
+                          <a14:useLocalDpi xmlns:a14="http://schemas.microsoft.com/office/drawing/2010/main" val="0"/>
+                        </a:ext>
+                      </a:extLst>
+                    </a:blip>
+                    <a:srcRect/>
+                    <a:stretch>
+                      <a:fillRect/>
+                    </a:stretch>
+                  </pic:blipFill>
+                  <pic:spPr bwMode="auto">
+                    <a:xfrm>
+                      <a:off x="0" y="0"/>
+                      <a:ext cx="5761990" cy="1897380"/>
+                    </a:xfrm>
+                    <a:prstGeom prst="rect">
+                      <a:avLst/>
+                    </a:prstGeom>
+                    <a:noFill/>
+                    <a:ln>
+                      <a:noFill/>
+                    </a:ln>
+                  </pic:spPr>
+                </pic:pic>
+              </a:graphicData>
+            </a:graphic>
+          </wp:inline>
+        </w:drawing>
+      </w:r>
     </w:p>
     <w:bookmarkEnd w:id="6"/>
     <w:p>
@@ -2654,11 +2694,169 @@
     <w:p>
       <w:r>
         <w:tab/>
-      </w:r>
-      <w:r>
-        <w:t>Apresentar os principais riscos levantados, sua classificação e plano de resposta.</w:t>
-      </w:r>
-    </w:p>
+        <w:t>Classificação dos riscos</w:t>
+      </w:r>
+    </w:p>
+    <w:p>
+      <w:r>
+        <w:drawing>
+          <wp:inline distT="0" distB="0" distL="0" distR="0" wp14:anchorId="7AF34618" wp14:editId="61D50665">
+            <wp:extent cx="3505689" cy="1124107"/>
+            <wp:effectExtent l="0" t="0" r="0" b="0"/>
+            <wp:docPr id="4" name="Imagem 4"/>
+            <wp:cNvGraphicFramePr>
+              <a:graphicFrameLocks xmlns:a="http://schemas.openxmlformats.org/drawingml/2006/main" noChangeAspect="1"/>
+            </wp:cNvGraphicFramePr>
+            <a:graphic xmlns:a="http://schemas.openxmlformats.org/drawingml/2006/main">
+              <a:graphicData uri="http://schemas.openxmlformats.org/drawingml/2006/picture">
+                <pic:pic xmlns:pic="http://schemas.openxmlformats.org/drawingml/2006/picture">
+                  <pic:nvPicPr>
+                    <pic:cNvPr id="1" name=""/>
+                    <pic:cNvPicPr/>
+                  </pic:nvPicPr>
+                  <pic:blipFill>
+                    <a:blip r:embed="rId18"/>
+                    <a:stretch>
+                      <a:fillRect/>
+                    </a:stretch>
+                  </pic:blipFill>
+                  <pic:spPr>
+                    <a:xfrm>
+                      <a:off x="0" y="0"/>
+                      <a:ext cx="3505689" cy="1124107"/>
+                    </a:xfrm>
+                    <a:prstGeom prst="rect">
+                      <a:avLst/>
+                    </a:prstGeom>
+                  </pic:spPr>
+                </pic:pic>
+              </a:graphicData>
+            </a:graphic>
+          </wp:inline>
+        </w:drawing>
+      </w:r>
+    </w:p>
+    <w:p>
+      <w:r>
+        <w:tab/>
+        <w:t>Lista de riscos</w:t>
+      </w:r>
+    </w:p>
+    <w:p>
+      <w:r>
+        <w:drawing>
+          <wp:inline distT="0" distB="0" distL="0" distR="0" wp14:anchorId="5B59941E" wp14:editId="16943B29">
+            <wp:extent cx="4305901" cy="1190791"/>
+            <wp:effectExtent l="0" t="0" r="0" b="9525"/>
+            <wp:docPr id="5" name="Imagem 5"/>
+            <wp:cNvGraphicFramePr>
+              <a:graphicFrameLocks xmlns:a="http://schemas.openxmlformats.org/drawingml/2006/main" noChangeAspect="1"/>
+            </wp:cNvGraphicFramePr>
+            <a:graphic xmlns:a="http://schemas.openxmlformats.org/drawingml/2006/main">
+              <a:graphicData uri="http://schemas.openxmlformats.org/drawingml/2006/picture">
+                <pic:pic xmlns:pic="http://schemas.openxmlformats.org/drawingml/2006/picture">
+                  <pic:nvPicPr>
+                    <pic:cNvPr id="1" name=""/>
+                    <pic:cNvPicPr/>
+                  </pic:nvPicPr>
+                  <pic:blipFill>
+                    <a:blip r:embed="rId19"/>
+                    <a:stretch>
+                      <a:fillRect/>
+                    </a:stretch>
+                  </pic:blipFill>
+                  <pic:spPr>
+                    <a:xfrm>
+                      <a:off x="0" y="0"/>
+                      <a:ext cx="4305901" cy="1190791"/>
+                    </a:xfrm>
+                    <a:prstGeom prst="rect">
+                      <a:avLst/>
+                    </a:prstGeom>
+                  </pic:spPr>
+                </pic:pic>
+              </a:graphicData>
+            </a:graphic>
+          </wp:inline>
+        </w:drawing>
+      </w:r>
+    </w:p>
+    <w:p/>
+    <w:p>
+      <w:r>
+        <w:tab/>
+      </w:r>
+    </w:p>
+    <w:p/>
+    <w:p/>
+    <w:p>
+      <w:r>
+        <w:lastRenderedPageBreak/>
+        <w:drawing>
+          <wp:anchor distT="0" distB="0" distL="114300" distR="114300" simplePos="0" relativeHeight="251657216" behindDoc="1" locked="0" layoutInCell="1" allowOverlap="1" wp14:anchorId="6A000891" wp14:editId="36B5CABB">
+            <wp:simplePos x="0" y="0"/>
+            <wp:positionH relativeFrom="column">
+              <wp:posOffset>-999818</wp:posOffset>
+            </wp:positionH>
+            <wp:positionV relativeFrom="paragraph">
+              <wp:posOffset>314960</wp:posOffset>
+            </wp:positionV>
+            <wp:extent cx="7383038" cy="1189703"/>
+            <wp:effectExtent l="0" t="0" r="0" b="0"/>
+            <wp:wrapTight wrapText="bothSides">
+              <wp:wrapPolygon edited="0">
+                <wp:start x="0" y="0"/>
+                <wp:lineTo x="0" y="21104"/>
+                <wp:lineTo x="21515" y="21104"/>
+                <wp:lineTo x="21515" y="0"/>
+                <wp:lineTo x="0" y="0"/>
+              </wp:wrapPolygon>
+            </wp:wrapTight>
+            <wp:docPr id="6" name="Imagem 6"/>
+            <wp:cNvGraphicFramePr>
+              <a:graphicFrameLocks xmlns:a="http://schemas.openxmlformats.org/drawingml/2006/main" noChangeAspect="1"/>
+            </wp:cNvGraphicFramePr>
+            <a:graphic xmlns:a="http://schemas.openxmlformats.org/drawingml/2006/main">
+              <a:graphicData uri="http://schemas.openxmlformats.org/drawingml/2006/picture">
+                <pic:pic xmlns:pic="http://schemas.openxmlformats.org/drawingml/2006/picture">
+                  <pic:nvPicPr>
+                    <pic:cNvPr id="1" name=""/>
+                    <pic:cNvPicPr/>
+                  </pic:nvPicPr>
+                  <pic:blipFill>
+                    <a:blip r:embed="rId20"/>
+                    <a:stretch>
+                      <a:fillRect/>
+                    </a:stretch>
+                  </pic:blipFill>
+                  <pic:spPr>
+                    <a:xfrm>
+                      <a:off x="0" y="0"/>
+                      <a:ext cx="7383038" cy="1189703"/>
+                    </a:xfrm>
+                    <a:prstGeom prst="rect">
+                      <a:avLst/>
+                    </a:prstGeom>
+                  </pic:spPr>
+                </pic:pic>
+              </a:graphicData>
+            </a:graphic>
+            <wp14:sizeRelH relativeFrom="margin">
+              <wp14:pctWidth>0</wp14:pctWidth>
+            </wp14:sizeRelH>
+            <wp14:sizeRelV relativeFrom="margin">
+              <wp14:pctHeight>0</wp14:pctHeight>
+            </wp14:sizeRelV>
+          </wp:anchor>
+        </w:drawing>
+      </w:r>
+      <w:r>
+        <w:tab/>
+        <w:t>Risco impacto solução</w:t>
+      </w:r>
+    </w:p>
+    <w:p/>
+    <w:p/>
     <w:p>
       <w:pPr>
         <w:pStyle w:val="Ttulo2"/>
@@ -2773,12 +2971,12 @@
     <w:p>
       <w:pPr>
         <w:sectPr>
-          <w:headerReference w:type="even" r:id="rId17"/>
-          <w:headerReference w:type="default" r:id="rId18"/>
-          <w:footerReference w:type="even" r:id="rId19"/>
-          <w:footerReference w:type="default" r:id="rId20"/>
-          <w:headerReference w:type="first" r:id="rId21"/>
-          <w:footerReference w:type="first" r:id="rId22"/>
+          <w:headerReference w:type="even" r:id="rId21"/>
+          <w:headerReference w:type="default" r:id="rId22"/>
+          <w:footerReference w:type="even" r:id="rId23"/>
+          <w:footerReference w:type="default" r:id="rId24"/>
+          <w:headerReference w:type="first" r:id="rId25"/>
+          <w:footerReference w:type="first" r:id="rId26"/>
           <w:pgSz w:w="11907" w:h="16840" w:code="9"/>
           <w:pgMar w:top="1701" w:right="1134" w:bottom="1531" w:left="1701" w:header="709" w:footer="709" w:gutter="0"/>
           <w:cols w:space="708"/>
@@ -2953,7 +3151,44 @@
         <w:tab/>
       </w:r>
       <w:r>
-        <w:t>Modelo Conceitual, Lógico e Físico do Banco de Dados</w:t>
+        <w:rPr>
+          <w:noProof/>
+        </w:rPr>
+        <w:drawing>
+          <wp:inline distT="0" distB="0" distL="0" distR="0" wp14:anchorId="748267F7" wp14:editId="7E26DFD4">
+            <wp:extent cx="5760720" cy="3367405"/>
+            <wp:effectExtent l="0" t="0" r="0" b="0"/>
+            <wp:docPr id="3" name="Imagem 3"/>
+            <wp:cNvGraphicFramePr>
+              <a:graphicFrameLocks xmlns:a="http://schemas.openxmlformats.org/drawingml/2006/main" noChangeAspect="1"/>
+            </wp:cNvGraphicFramePr>
+            <a:graphic xmlns:a="http://schemas.openxmlformats.org/drawingml/2006/main">
+              <a:graphicData uri="http://schemas.openxmlformats.org/drawingml/2006/picture">
+                <pic:pic xmlns:pic="http://schemas.openxmlformats.org/drawingml/2006/picture">
+                  <pic:nvPicPr>
+                    <pic:cNvPr id="1" name=""/>
+                    <pic:cNvPicPr/>
+                  </pic:nvPicPr>
+                  <pic:blipFill>
+                    <a:blip r:embed="rId27"/>
+                    <a:stretch>
+                      <a:fillRect/>
+                    </a:stretch>
+                  </pic:blipFill>
+                  <pic:spPr>
+                    <a:xfrm>
+                      <a:off x="0" y="0"/>
+                      <a:ext cx="5760720" cy="3367405"/>
+                    </a:xfrm>
+                    <a:prstGeom prst="rect">
+                      <a:avLst/>
+                    </a:prstGeom>
+                  </pic:spPr>
+                </pic:pic>
+              </a:graphicData>
+            </a:graphic>
+          </wp:inline>
+        </w:drawing>
       </w:r>
     </w:p>
     <w:p>
@@ -3069,12 +3304,12 @@
     <w:p>
       <w:pPr>
         <w:sectPr>
-          <w:headerReference w:type="even" r:id="rId23"/>
-          <w:headerReference w:type="default" r:id="rId24"/>
-          <w:footerReference w:type="even" r:id="rId25"/>
-          <w:footerReference w:type="default" r:id="rId26"/>
-          <w:headerReference w:type="first" r:id="rId27"/>
-          <w:footerReference w:type="first" r:id="rId28"/>
+          <w:headerReference w:type="even" r:id="rId28"/>
+          <w:headerReference w:type="default" r:id="rId29"/>
+          <w:footerReference w:type="even" r:id="rId30"/>
+          <w:footerReference w:type="default" r:id="rId31"/>
+          <w:headerReference w:type="first" r:id="rId32"/>
+          <w:footerReference w:type="first" r:id="rId33"/>
           <w:pgSz w:w="11907" w:h="16840" w:code="9"/>
           <w:pgMar w:top="1701" w:right="1134" w:bottom="1531" w:left="1701" w:header="720" w:footer="720" w:gutter="0"/>
           <w:cols w:space="708"/>
@@ -3287,10 +3522,10 @@
           <w:noProof/>
         </w:rPr>
         <w:sectPr>
-          <w:headerReference w:type="default" r:id="rId29"/>
-          <w:footerReference w:type="default" r:id="rId30"/>
-          <w:headerReference w:type="first" r:id="rId31"/>
-          <w:footerReference w:type="first" r:id="rId32"/>
+          <w:headerReference w:type="default" r:id="rId34"/>
+          <w:footerReference w:type="default" r:id="rId35"/>
+          <w:headerReference w:type="first" r:id="rId36"/>
+          <w:footerReference w:type="first" r:id="rId37"/>
           <w:pgSz w:w="11907" w:h="16840" w:code="9"/>
           <w:pgMar w:top="1701" w:right="1134" w:bottom="1531" w:left="1701" w:header="720" w:footer="720" w:gutter="0"/>
           <w:cols w:space="708"/>
@@ -3529,11 +3764,11 @@
           <w:tab w:val="clear" w:pos="851"/>
         </w:tabs>
         <w:sectPr>
-          <w:headerReference w:type="even" r:id="rId33"/>
-          <w:headerReference w:type="default" r:id="rId34"/>
-          <w:footerReference w:type="default" r:id="rId35"/>
-          <w:headerReference w:type="first" r:id="rId36"/>
-          <w:footerReference w:type="first" r:id="rId37"/>
+          <w:headerReference w:type="even" r:id="rId38"/>
+          <w:headerReference w:type="default" r:id="rId39"/>
+          <w:footerReference w:type="default" r:id="rId40"/>
+          <w:headerReference w:type="first" r:id="rId41"/>
+          <w:footerReference w:type="first" r:id="rId42"/>
           <w:type w:val="continuous"/>
           <w:pgSz w:w="11907" w:h="16840" w:code="9"/>
           <w:pgMar w:top="1701" w:right="1134" w:bottom="1531" w:left="1701" w:header="720" w:footer="720" w:gutter="0"/>
@@ -3621,7 +3856,7 @@
         </w:rPr>
         <w:t xml:space="preserve">v. 32, n. 3, p. 635-40, Apr-May 2004. ISSN 0363-5465 (Print). Disponível em: &lt; </w:t>
       </w:r>
-      <w:hyperlink r:id="rId38" w:history="1">
+      <w:hyperlink r:id="rId43" w:history="1">
         <w:r>
           <w:rPr>
             <w:rStyle w:val="Hyperlink"/>
@@ -3904,7 +4139,7 @@
         </w:rPr>
         <w:t xml:space="preserve">Disponível em: &lt; </w:t>
       </w:r>
-      <w:hyperlink r:id="rId39" w:history="1">
+      <w:hyperlink r:id="rId44" w:history="1">
         <w:r>
           <w:rPr>
             <w:rStyle w:val="Hyperlink"/>
@@ -3967,10 +4202,10 @@
       </w:pPr>
     </w:p>
     <w:sectPr>
-      <w:headerReference w:type="default" r:id="rId40"/>
-      <w:footerReference w:type="default" r:id="rId41"/>
-      <w:headerReference w:type="first" r:id="rId42"/>
-      <w:footerReference w:type="first" r:id="rId43"/>
+      <w:headerReference w:type="default" r:id="rId45"/>
+      <w:footerReference w:type="default" r:id="rId46"/>
+      <w:headerReference w:type="first" r:id="rId47"/>
+      <w:footerReference w:type="first" r:id="rId48"/>
       <w:pgSz w:w="11907" w:h="16840" w:code="9"/>
       <w:pgMar w:top="1701" w:right="1134" w:bottom="1531" w:left="1701" w:header="709" w:footer="709" w:gutter="0"/>
       <w:cols w:space="708"/>

</xml_diff>

<commit_message>
Adicionando nome na documentação
</commit_message>
<xml_diff>
--- a/Documentacao/Modelo - Documento do Projeto GF 1o Semestre - v01.docx
+++ b/Documentacao/Modelo - Documento do Projeto GF 1o Semestre - v01.docx
@@ -80,7 +80,13 @@
         <w:pStyle w:val="NormalGrande"/>
       </w:pPr>
       <w:r>
-        <w:t xml:space="preserve">alexandre </w:t>
+        <w:t>alexandre</w:t>
+      </w:r>
+      <w:r>
+        <w:t xml:space="preserve"> da silva guedes junior</w:t>
+      </w:r>
+      <w:r>
+        <w:t xml:space="preserve"> </w:t>
       </w:r>
     </w:p>
     <w:p>
@@ -2280,11 +2286,22 @@
       <w:pPr>
         <w:pStyle w:val="FolhadeRostodosCaptulos"/>
       </w:pPr>
-      <w:fldSimple w:instr=" REF _Ref125306779 \w ">
-        <w:r>
-          <w:t>1</w:t>
-        </w:r>
-      </w:fldSimple>
+      <w:r>
+        <w:lastRenderedPageBreak/>
+        <w:fldChar w:fldCharType="begin"/>
+      </w:r>
+      <w:r>
+        <w:instrText xml:space="preserve"> REF _Ref125306779 \w </w:instrText>
+      </w:r>
+      <w:r>
+        <w:fldChar w:fldCharType="separate"/>
+      </w:r>
+      <w:r>
+        <w:t>1</w:t>
+      </w:r>
+      <w:r>
+        <w:fldChar w:fldCharType="end"/>
+      </w:r>
       <w:r>
         <w:tab/>
       </w:r>
@@ -2386,13 +2403,8 @@
         <w:t xml:space="preserve"> e números</w:t>
       </w:r>
       <w:r>
-        <w:t xml:space="preserve">. Preocupações com sustentabilidade, controle de </w:t>
-      </w:r>
-      <w:proofErr w:type="gramStart"/>
-      <w:r>
-        <w:t>custos, etc.</w:t>
-      </w:r>
-      <w:proofErr w:type="gramEnd"/>
+        <w:t>. Preocupações com sustentabilidade, controle de custos, etc.</w:t>
+      </w:r>
     </w:p>
     <w:p>
       <w:pPr>
@@ -2611,15 +2623,7 @@
       </w:r>
       <w:proofErr w:type="spellEnd"/>
       <w:r>
-        <w:t xml:space="preserve">, Time de </w:t>
-      </w:r>
-      <w:proofErr w:type="gramStart"/>
-      <w:r>
-        <w:t>Desenvolvimento, etc.</w:t>
-      </w:r>
-      <w:proofErr w:type="gramEnd"/>
-      <w:r>
-        <w:t xml:space="preserve"> Deixar claro quem fez o quê no projeto, um integrante pode ter mais de um papel no projeto.</w:t>
+        <w:t>, Time de Desenvolvimento, etc. Deixar claro quem fez o quê no projeto, um integrante pode ter mais de um papel no projeto.</w:t>
       </w:r>
     </w:p>
     <w:p>
@@ -2699,6 +2703,9 @@
     </w:p>
     <w:p>
       <w:r>
+        <w:rPr>
+          <w:noProof/>
+        </w:rPr>
         <w:drawing>
           <wp:inline distT="0" distB="0" distL="0" distR="0" wp14:anchorId="7AF34618" wp14:editId="61D50665">
             <wp:extent cx="3505689" cy="1124107"/>
@@ -2744,6 +2751,9 @@
     </w:p>
     <w:p>
       <w:r>
+        <w:rPr>
+          <w:noProof/>
+        </w:rPr>
         <w:drawing>
           <wp:inline distT="0" distB="0" distL="0" distR="0" wp14:anchorId="5B59941E" wp14:editId="16943B29">
             <wp:extent cx="4305901" cy="1190791"/>
@@ -2791,6 +2801,9 @@
     <w:p/>
     <w:p>
       <w:r>
+        <w:rPr>
+          <w:noProof/>
+        </w:rPr>
         <w:lastRenderedPageBreak/>
         <w:drawing>
           <wp:anchor distT="0" distB="0" distL="114300" distR="114300" simplePos="0" relativeHeight="251657216" behindDoc="1" locked="0" layoutInCell="1" allowOverlap="1" wp14:anchorId="6A000891" wp14:editId="36B5CABB">
@@ -2989,11 +3002,22 @@
       <w:pPr>
         <w:pStyle w:val="FolhadeRostodosCaptulos"/>
       </w:pPr>
-      <w:fldSimple w:instr=" REF _Ref125306944 \w ">
-        <w:r>
-          <w:t>3</w:t>
-        </w:r>
-      </w:fldSimple>
+      <w:r>
+        <w:lastRenderedPageBreak/>
+        <w:fldChar w:fldCharType="begin"/>
+      </w:r>
+      <w:r>
+        <w:instrText xml:space="preserve"> REF _Ref125306944 \w </w:instrText>
+      </w:r>
+      <w:r>
+        <w:fldChar w:fldCharType="separate"/>
+      </w:r>
+      <w:r>
+        <w:t>3</w:t>
+      </w:r>
+      <w:r>
+        <w:fldChar w:fldCharType="end"/>
+      </w:r>
       <w:r>
         <w:tab/>
       </w:r>
@@ -3052,16 +3076,11 @@
         <w:tab/>
       </w:r>
       <w:r>
-        <w:t xml:space="preserve">Descrição da solução, detalhamento dos componentes utilizados, diagramas de </w:t>
-      </w:r>
-      <w:proofErr w:type="gramStart"/>
-      <w:r>
-        <w:t>arquitetura</w:t>
+        <w:t>Descrição da solução, detalhamento dos componentes utilizados, diagramas de arquitetura</w:t>
       </w:r>
       <w:r>
         <w:t>, etc.</w:t>
       </w:r>
-      <w:proofErr w:type="gramEnd"/>
     </w:p>
     <w:p>
       <w:pPr>
@@ -3538,19 +3557,40 @@
       <w:pPr>
         <w:pStyle w:val="FolhadeRostodosCaptulos"/>
       </w:pPr>
-      <w:fldSimple w:instr=" REF _Ref125307146 \w ">
-        <w:r>
-          <w:t>5</w:t>
-        </w:r>
-      </w:fldSimple>
+      <w:r>
+        <w:lastRenderedPageBreak/>
+        <w:fldChar w:fldCharType="begin"/>
+      </w:r>
+      <w:r>
+        <w:instrText xml:space="preserve"> REF _Ref125307146 \w </w:instrText>
+      </w:r>
+      <w:r>
+        <w:fldChar w:fldCharType="separate"/>
+      </w:r>
+      <w:r>
+        <w:t>5</w:t>
+      </w:r>
+      <w:r>
+        <w:fldChar w:fldCharType="end"/>
+      </w:r>
       <w:r>
         <w:tab/>
       </w:r>
-      <w:fldSimple w:instr=" REF _Ref125307146 ">
-        <w:r>
-          <w:t>CONCLUSÕES</w:t>
-        </w:r>
-      </w:fldSimple>
+      <w:r>
+        <w:fldChar w:fldCharType="begin"/>
+      </w:r>
+      <w:r>
+        <w:instrText xml:space="preserve"> REF _Ref125307146 </w:instrText>
+      </w:r>
+      <w:r>
+        <w:fldChar w:fldCharType="separate"/>
+      </w:r>
+      <w:r>
+        <w:t>CONCLUSÕES</w:t>
+      </w:r>
+      <w:r>
+        <w:fldChar w:fldCharType="end"/>
+      </w:r>
     </w:p>
     <w:p>
       <w:pPr>

</xml_diff>

<commit_message>
apagando testes da documentacao
</commit_message>
<xml_diff>
--- a/Documentacao/Modelo - Documento do Projeto GF 1o Semestre - v01.docx
+++ b/Documentacao/Modelo - Documento do Projeto GF 1o Semestre - v01.docx
@@ -2286,22 +2286,11 @@
       <w:pPr>
         <w:pStyle w:val="FolhadeRostodosCaptulos"/>
       </w:pPr>
-      <w:r>
-        <w:lastRenderedPageBreak/>
-        <w:fldChar w:fldCharType="begin"/>
-      </w:r>
-      <w:r>
-        <w:instrText xml:space="preserve"> REF _Ref125306779 \w </w:instrText>
-      </w:r>
-      <w:r>
-        <w:fldChar w:fldCharType="separate"/>
-      </w:r>
-      <w:r>
-        <w:t>1</w:t>
-      </w:r>
-      <w:r>
-        <w:fldChar w:fldCharType="end"/>
-      </w:r>
+      <w:fldSimple w:instr=" REF _Ref125306779 \w ">
+        <w:r>
+          <w:t>1</w:t>
+        </w:r>
+      </w:fldSimple>
       <w:r>
         <w:tab/>
       </w:r>
@@ -3002,22 +2991,11 @@
       <w:pPr>
         <w:pStyle w:val="FolhadeRostodosCaptulos"/>
       </w:pPr>
-      <w:r>
-        <w:lastRenderedPageBreak/>
-        <w:fldChar w:fldCharType="begin"/>
-      </w:r>
-      <w:r>
-        <w:instrText xml:space="preserve"> REF _Ref125306944 \w </w:instrText>
-      </w:r>
-      <w:r>
-        <w:fldChar w:fldCharType="separate"/>
-      </w:r>
-      <w:r>
-        <w:t>3</w:t>
-      </w:r>
-      <w:r>
-        <w:fldChar w:fldCharType="end"/>
-      </w:r>
+      <w:fldSimple w:instr=" REF _Ref125306944 \w ">
+        <w:r>
+          <w:t>3</w:t>
+        </w:r>
+      </w:fldSimple>
       <w:r>
         <w:tab/>
       </w:r>
@@ -3280,36 +3258,6 @@
     <w:p/>
     <w:p>
       <w:pPr>
-        <w:pStyle w:val="Ttulo2"/>
-        <w:rPr>
-          <w:b/>
-        </w:rPr>
-      </w:pPr>
-      <w:bookmarkStart w:id="20" w:name="_Toc512519604"/>
-      <w:r>
-        <w:rPr>
-          <w:b/>
-        </w:rPr>
-        <w:t>Testes</w:t>
-      </w:r>
-      <w:bookmarkEnd w:id="20"/>
-      <w:r>
-        <w:rPr>
-          <w:b/>
-        </w:rPr>
-        <w:t xml:space="preserve"> </w:t>
-      </w:r>
-    </w:p>
-    <w:p>
-      <w:r>
-        <w:tab/>
-      </w:r>
-      <w:r>
-        <w:t>A partir dos requisitos, apresentar o Test Case / Guia de Homologação da solução + evidências de teste</w:t>
-      </w:r>
-    </w:p>
-    <w:p>
-      <w:pPr>
         <w:spacing w:line="240" w:lineRule="auto"/>
         <w:jc w:val="left"/>
         <w:rPr>
@@ -3369,29 +3317,29 @@
       <w:pPr>
         <w:pStyle w:val="Ttulo1"/>
       </w:pPr>
-      <w:bookmarkStart w:id="21" w:name="_Toc512519605"/>
+      <w:bookmarkStart w:id="20" w:name="_Toc512519605"/>
       <w:r>
         <w:lastRenderedPageBreak/>
         <w:t>implantação do projeto</w:t>
       </w:r>
+      <w:bookmarkEnd w:id="20"/>
+    </w:p>
+    <w:p/>
+    <w:p>
+      <w:pPr>
+        <w:pStyle w:val="Ttulo2"/>
+        <w:rPr>
+          <w:b/>
+        </w:rPr>
+      </w:pPr>
+      <w:bookmarkStart w:id="21" w:name="_Toc512519606"/>
+      <w:r>
+        <w:rPr>
+          <w:b/>
+        </w:rPr>
+        <w:t>Manual de Instalação da solução</w:t>
+      </w:r>
       <w:bookmarkEnd w:id="21"/>
-    </w:p>
-    <w:p/>
-    <w:p>
-      <w:pPr>
-        <w:pStyle w:val="Ttulo2"/>
-        <w:rPr>
-          <w:b/>
-        </w:rPr>
-      </w:pPr>
-      <w:bookmarkStart w:id="22" w:name="_Toc512519606"/>
-      <w:r>
-        <w:rPr>
-          <w:b/>
-        </w:rPr>
-        <w:t>Manual de Instalação da solução</w:t>
-      </w:r>
-      <w:bookmarkEnd w:id="22"/>
       <w:r>
         <w:rPr>
           <w:b/>
@@ -3445,14 +3393,14 @@
           <w:b/>
         </w:rPr>
       </w:pPr>
-      <w:bookmarkStart w:id="23" w:name="_Toc512519607"/>
+      <w:bookmarkStart w:id="22" w:name="_Toc512519607"/>
       <w:r>
         <w:rPr>
           <w:b/>
         </w:rPr>
         <w:t>Processo de Atendimento e Suporte</w:t>
       </w:r>
-      <w:bookmarkEnd w:id="23"/>
+      <w:bookmarkEnd w:id="22"/>
       <w:r>
         <w:rPr>
           <w:b/>
@@ -3490,13 +3438,8 @@
         <w:t xml:space="preserve"> (</w:t>
       </w:r>
       <w:proofErr w:type="spellStart"/>
-      <w:proofErr w:type="gramStart"/>
-      <w:r>
-        <w:t>telefone,e</w:t>
-      </w:r>
-      <w:proofErr w:type="gramEnd"/>
-      <w:r>
-        <w:t>-meil</w:t>
+      <w:r>
+        <w:t>telefone,e-meil</w:t>
       </w:r>
       <w:proofErr w:type="spellEnd"/>
       <w:r>
@@ -3557,73 +3500,52 @@
       <w:pPr>
         <w:pStyle w:val="FolhadeRostodosCaptulos"/>
       </w:pPr>
-      <w:r>
-        <w:lastRenderedPageBreak/>
-        <w:fldChar w:fldCharType="begin"/>
-      </w:r>
-      <w:r>
-        <w:instrText xml:space="preserve"> REF _Ref125307146 \w </w:instrText>
-      </w:r>
-      <w:r>
-        <w:fldChar w:fldCharType="separate"/>
-      </w:r>
-      <w:r>
-        <w:t>5</w:t>
-      </w:r>
-      <w:r>
-        <w:fldChar w:fldCharType="end"/>
-      </w:r>
+      <w:fldSimple w:instr=" REF _Ref125307146 \w ">
+        <w:r>
+          <w:t>5</w:t>
+        </w:r>
+      </w:fldSimple>
       <w:r>
         <w:tab/>
       </w:r>
-      <w:r>
-        <w:fldChar w:fldCharType="begin"/>
-      </w:r>
-      <w:r>
-        <w:instrText xml:space="preserve"> REF _Ref125307146 </w:instrText>
-      </w:r>
-      <w:r>
-        <w:fldChar w:fldCharType="separate"/>
-      </w:r>
-      <w:r>
-        <w:t>CONCLUSÕES</w:t>
-      </w:r>
-      <w:r>
-        <w:fldChar w:fldCharType="end"/>
-      </w:r>
+      <w:fldSimple w:instr=" REF _Ref125307146 ">
+        <w:r>
+          <w:t>CONCLUSÕES</w:t>
+        </w:r>
+      </w:fldSimple>
     </w:p>
     <w:p>
       <w:pPr>
         <w:pStyle w:val="Ttulo1"/>
       </w:pPr>
-      <w:bookmarkStart w:id="24" w:name="_Ref125307146"/>
-      <w:bookmarkStart w:id="25" w:name="_Toc125374527"/>
-      <w:bookmarkStart w:id="26" w:name="_Toc156754424"/>
-      <w:bookmarkStart w:id="27" w:name="_Toc512519608"/>
+      <w:bookmarkStart w:id="23" w:name="_Ref125307146"/>
+      <w:bookmarkStart w:id="24" w:name="_Toc125374527"/>
+      <w:bookmarkStart w:id="25" w:name="_Toc156754424"/>
+      <w:bookmarkStart w:id="26" w:name="_Toc512519608"/>
       <w:r>
         <w:lastRenderedPageBreak/>
         <w:t>CONCLUSÕES</w:t>
       </w:r>
+      <w:bookmarkEnd w:id="23"/>
       <w:bookmarkEnd w:id="24"/>
       <w:bookmarkEnd w:id="25"/>
       <w:bookmarkEnd w:id="26"/>
+    </w:p>
+    <w:p>
+      <w:pPr>
+        <w:pStyle w:val="Ttulo2"/>
+        <w:rPr>
+          <w:b/>
+        </w:rPr>
+      </w:pPr>
+      <w:bookmarkStart w:id="27" w:name="_Toc512519609"/>
+      <w:r>
+        <w:rPr>
+          <w:b/>
+        </w:rPr>
+        <w:t>resultados</w:t>
+      </w:r>
       <w:bookmarkEnd w:id="27"/>
-    </w:p>
-    <w:p>
-      <w:pPr>
-        <w:pStyle w:val="Ttulo2"/>
-        <w:rPr>
-          <w:b/>
-        </w:rPr>
-      </w:pPr>
-      <w:bookmarkStart w:id="28" w:name="_Toc512519609"/>
-      <w:r>
-        <w:rPr>
-          <w:b/>
-        </w:rPr>
-        <w:t>resultados</w:t>
-      </w:r>
-      <w:bookmarkEnd w:id="28"/>
       <w:r>
         <w:rPr>
           <w:b/>
@@ -3662,14 +3584,14 @@
           <w:b/>
         </w:rPr>
       </w:pPr>
-      <w:bookmarkStart w:id="29" w:name="_Toc512519610"/>
+      <w:bookmarkStart w:id="28" w:name="_Toc512519610"/>
       <w:r>
         <w:rPr>
           <w:b/>
         </w:rPr>
         <w:t>Processo de aprendizado com o projeto</w:t>
       </w:r>
-      <w:bookmarkEnd w:id="29"/>
+      <w:bookmarkEnd w:id="28"/>
       <w:r>
         <w:rPr>
           <w:b/>
@@ -3726,7 +3648,7 @@
           <w:b/>
         </w:rPr>
       </w:pPr>
-      <w:bookmarkStart w:id="30" w:name="_Toc512519611"/>
+      <w:bookmarkStart w:id="29" w:name="_Toc512519611"/>
       <w:r>
         <w:rPr>
           <w:b/>
@@ -3745,7 +3667,7 @@
         </w:rPr>
         <w:t>evolução da solução</w:t>
       </w:r>
-      <w:bookmarkEnd w:id="30"/>
+      <w:bookmarkEnd w:id="29"/>
       <w:r>
         <w:rPr>
           <w:b/>
@@ -3794,9 +3716,9 @@
           <w:tab w:val="clear" w:pos="851"/>
         </w:tabs>
       </w:pPr>
-      <w:bookmarkStart w:id="31" w:name="_Toc124080469"/>
-      <w:bookmarkStart w:id="32" w:name="_Toc125201972"/>
-      <w:bookmarkStart w:id="33" w:name="_Toc125374528"/>
+      <w:bookmarkStart w:id="30" w:name="_Toc124080469"/>
+      <w:bookmarkStart w:id="31" w:name="_Toc125201972"/>
+      <w:bookmarkStart w:id="32" w:name="_Toc125374528"/>
     </w:p>
     <w:p>
       <w:pPr>
@@ -3822,17 +3744,17 @@
       <w:pPr>
         <w:pStyle w:val="Ttulo"/>
       </w:pPr>
-      <w:bookmarkStart w:id="34" w:name="_Toc156754425"/>
-      <w:bookmarkStart w:id="35" w:name="_Toc512519612"/>
+      <w:bookmarkStart w:id="33" w:name="_Toc156754425"/>
+      <w:bookmarkStart w:id="34" w:name="_Toc512519612"/>
       <w:r>
         <w:lastRenderedPageBreak/>
         <w:t>ReferÊncias</w:t>
       </w:r>
+      <w:bookmarkEnd w:id="30"/>
       <w:bookmarkEnd w:id="31"/>
       <w:bookmarkEnd w:id="32"/>
       <w:bookmarkEnd w:id="33"/>
       <w:bookmarkEnd w:id="34"/>
-      <w:bookmarkEnd w:id="35"/>
     </w:p>
     <w:p>
       <w:pPr>

</xml_diff>

<commit_message>
Adicionando objetivos do projeto na documentacao
</commit_message>
<xml_diff>
--- a/Documentacao/Modelo - Documento do Projeto GF 1o Semestre - v01.docx
+++ b/Documentacao/Modelo - Documento do Projeto GF 1o Semestre - v01.docx
@@ -2298,11 +2298,22 @@
       <w:pPr>
         <w:pStyle w:val="FolhadeRostodosCaptulos"/>
       </w:pPr>
-      <w:fldSimple w:instr=" REF _Ref125306779 \w ">
-        <w:r>
-          <w:t>1</w:t>
-        </w:r>
-      </w:fldSimple>
+      <w:r>
+        <w:lastRenderedPageBreak/>
+        <w:fldChar w:fldCharType="begin"/>
+      </w:r>
+      <w:r>
+        <w:instrText xml:space="preserve"> REF _Ref125306779 \w </w:instrText>
+      </w:r>
+      <w:r>
+        <w:fldChar w:fldCharType="separate"/>
+      </w:r>
+      <w:r>
+        <w:t>1</w:t>
+      </w:r>
+      <w:r>
+        <w:fldChar w:fldCharType="end"/>
+      </w:r>
       <w:r>
         <w:tab/>
       </w:r>
@@ -2404,8 +2415,13 @@
         <w:t xml:space="preserve"> e números</w:t>
       </w:r>
       <w:r>
-        <w:t>. Preocupações com sustentabilidade, controle de custos, etc.</w:t>
-      </w:r>
+        <w:t xml:space="preserve">. Preocupações com sustentabilidade, controle de </w:t>
+      </w:r>
+      <w:proofErr w:type="gramStart"/>
+      <w:r>
+        <w:t>custos, etc.</w:t>
+      </w:r>
+      <w:proofErr w:type="gramEnd"/>
     </w:p>
     <w:p>
       <w:pPr>
@@ -2445,10 +2461,37 @@
     </w:p>
     <w:p>
       <w:r>
-        <w:t>Descrição da solução</w:t>
+        <w:t>O projeto tem como principal objetivo monitorar a temperatura de carnes em freezers horizontais e verticais assim evitando possíveis estragos e percas de mercadoria,</w:t>
+      </w:r>
+    </w:p>
+    <w:p>
+      <w:r>
+        <w:t xml:space="preserve">Nossa solução será feita a partir de um Arduino com um sensor de temperatura lm35 alocados no freezer do nosso cliente, esse sensor irá enviar a temperatura para o nosso banco de dados e nosso cliente terá acesso a gráficos intuitivos no nosso web app ou seja a </w:t>
+      </w:r>
+      <w:proofErr w:type="spellStart"/>
+      <w:r>
+        <w:t>apartir</w:t>
+      </w:r>
+      <w:proofErr w:type="spellEnd"/>
+      <w:r>
+        <w:t xml:space="preserve"> de uma credencial de login e senha o cliente terá acesso ao </w:t>
+      </w:r>
+      <w:proofErr w:type="spellStart"/>
+      <w:r>
+        <w:t>deshboard</w:t>
+      </w:r>
+      <w:proofErr w:type="spellEnd"/>
+      <w:r>
+        <w:t xml:space="preserve"> referente aos seus freezers</w:t>
       </w:r>
     </w:p>
     <w:p/>
+    <w:p/>
+    <w:p/>
+    <w:p/>
+    <w:p/>
+    <w:p/>
+    <w:p/>
     <w:p>
       <w:pPr>
         <w:pStyle w:val="Ttulo2"/>
@@ -2461,6 +2504,7 @@
         <w:rPr>
           <w:b/>
         </w:rPr>
+        <w:lastRenderedPageBreak/>
         <w:t>diagrama da solução</w:t>
       </w:r>
       <w:bookmarkEnd w:id="8"/>
@@ -2624,7 +2668,15 @@
       </w:r>
       <w:proofErr w:type="spellEnd"/>
       <w:r>
-        <w:t>, Time de Desenvolvimento, etc. Deixar claro quem fez o quê no projeto, um integrante pode ter mais de um papel no projeto.</w:t>
+        <w:t xml:space="preserve">, Time de </w:t>
+      </w:r>
+      <w:proofErr w:type="gramStart"/>
+      <w:r>
+        <w:t>Desenvolvimento, etc.</w:t>
+      </w:r>
+      <w:proofErr w:type="gramEnd"/>
+      <w:r>
+        <w:t xml:space="preserve"> Deixar claro quem fez o quê no projeto, um integrante pode ter mais de um papel no projeto.</w:t>
       </w:r>
     </w:p>
     <w:p>
@@ -3003,11 +3055,22 @@
       <w:pPr>
         <w:pStyle w:val="FolhadeRostodosCaptulos"/>
       </w:pPr>
-      <w:fldSimple w:instr=" REF _Ref125306944 \w ">
-        <w:r>
-          <w:t>3</w:t>
-        </w:r>
-      </w:fldSimple>
+      <w:r>
+        <w:lastRenderedPageBreak/>
+        <w:fldChar w:fldCharType="begin"/>
+      </w:r>
+      <w:r>
+        <w:instrText xml:space="preserve"> REF _Ref125306944 \w </w:instrText>
+      </w:r>
+      <w:r>
+        <w:fldChar w:fldCharType="separate"/>
+      </w:r>
+      <w:r>
+        <w:t>3</w:t>
+      </w:r>
+      <w:r>
+        <w:fldChar w:fldCharType="end"/>
+      </w:r>
       <w:r>
         <w:tab/>
       </w:r>
@@ -3066,11 +3129,16 @@
         <w:tab/>
       </w:r>
       <w:r>
-        <w:t>Descrição da solução, detalhamento dos componentes utilizados, diagramas de arquitetura</w:t>
+        <w:t xml:space="preserve">Descrição da solução, detalhamento dos componentes utilizados, diagramas de </w:t>
+      </w:r>
+      <w:proofErr w:type="gramStart"/>
+      <w:r>
+        <w:t>arquitetura</w:t>
       </w:r>
       <w:r>
         <w:t>, etc.</w:t>
       </w:r>
+      <w:proofErr w:type="gramEnd"/>
     </w:p>
     <w:p>
       <w:pPr>
@@ -3145,7 +3213,14 @@
         <w:rPr>
           <w:b/>
         </w:rPr>
-        <w:t>Banco de Dados</w:t>
+        <w:t xml:space="preserve">Banco de </w:t>
+      </w:r>
+      <w:proofErr w:type="gramStart"/>
+      <w:r>
+        <w:rPr>
+          <w:b/>
+        </w:rPr>
+        <w:t>Dados</w:t>
       </w:r>
       <w:bookmarkEnd w:id="18"/>
       <w:r>
@@ -3160,6 +3235,7 @@
         </w:rPr>
         <w:t xml:space="preserve"> arthur</w:t>
       </w:r>
+      <w:proofErr w:type="gramEnd"/>
     </w:p>
     <w:p>
       <w:r>
@@ -3456,8 +3532,13 @@
         <w:t xml:space="preserve"> (</w:t>
       </w:r>
       <w:proofErr w:type="spellStart"/>
-      <w:r>
-        <w:t>telefone,e-meil</w:t>
+      <w:proofErr w:type="gramStart"/>
+      <w:r>
+        <w:t>telefone,e</w:t>
+      </w:r>
+      <w:proofErr w:type="gramEnd"/>
+      <w:r>
+        <w:t>-meil</w:t>
       </w:r>
       <w:proofErr w:type="spellEnd"/>
       <w:r>
@@ -3524,19 +3605,40 @@
       <w:pPr>
         <w:pStyle w:val="FolhadeRostodosCaptulos"/>
       </w:pPr>
-      <w:fldSimple w:instr=" REF _Ref125307146 \w ">
-        <w:r>
-          <w:t>5</w:t>
-        </w:r>
-      </w:fldSimple>
+      <w:r>
+        <w:lastRenderedPageBreak/>
+        <w:fldChar w:fldCharType="begin"/>
+      </w:r>
+      <w:r>
+        <w:instrText xml:space="preserve"> REF _Ref125307146 \w </w:instrText>
+      </w:r>
+      <w:r>
+        <w:fldChar w:fldCharType="separate"/>
+      </w:r>
+      <w:r>
+        <w:t>5</w:t>
+      </w:r>
+      <w:r>
+        <w:fldChar w:fldCharType="end"/>
+      </w:r>
       <w:r>
         <w:tab/>
       </w:r>
-      <w:fldSimple w:instr=" REF _Ref125307146 ">
-        <w:r>
-          <w:t>CONCLUSÕES</w:t>
-        </w:r>
-      </w:fldSimple>
+      <w:r>
+        <w:fldChar w:fldCharType="begin"/>
+      </w:r>
+      <w:r>
+        <w:instrText xml:space="preserve"> REF _Ref125307146 </w:instrText>
+      </w:r>
+      <w:r>
+        <w:fldChar w:fldCharType="separate"/>
+      </w:r>
+      <w:r>
+        <w:t>CONCLUSÕES</w:t>
+      </w:r>
+      <w:r>
+        <w:fldChar w:fldCharType="end"/>
+      </w:r>
     </w:p>
     <w:p>
       <w:pPr>

</xml_diff>

<commit_message>
visão do projeto finalizada
</commit_message>
<xml_diff>
--- a/Documentacao/Modelo - Documento do Projeto GF 1o Semestre - v01.docx
+++ b/Documentacao/Modelo - Documento do Projeto GF 1o Semestre - v01.docx
@@ -79,6 +79,7 @@
       <w:pPr>
         <w:pStyle w:val="NormalGrande"/>
       </w:pPr>
+      <w:bookmarkStart w:id="0" w:name="_Hlk58057705"/>
       <w:r>
         <w:t>alexandre</w:t>
       </w:r>
@@ -128,6 +129,7 @@
         <w:t xml:space="preserve"> rafael mariano dos santos moura</w:t>
       </w:r>
     </w:p>
+    <w:bookmarkEnd w:id="0"/>
     <w:p>
       <w:pPr>
         <w:pStyle w:val="NormalGrande"/>
@@ -284,8 +286,8 @@
         <w:pStyle w:val="NormalGrande"/>
       </w:pPr>
     </w:p>
-    <w:bookmarkStart w:id="0" w:name="_Toc124080441"/>
-    <w:bookmarkStart w:id="1" w:name="_Toc125374503"/>
+    <w:bookmarkStart w:id="1" w:name="_Toc124080441"/>
+    <w:bookmarkStart w:id="2" w:name="_Toc125374503"/>
     <w:p>
       <w:pPr>
         <w:pStyle w:val="Sumrio1"/>
@@ -1616,89 +1618,6 @@
     </w:p>
     <w:p>
       <w:pPr>
-        <w:pStyle w:val="Sumrio2"/>
-        <w:rPr>
-          <w:rFonts w:asciiTheme="minorHAnsi" w:eastAsiaTheme="minorEastAsia" w:hAnsiTheme="minorHAnsi" w:cstheme="minorBidi"/>
-          <w:caps w:val="0"/>
-          <w:noProof/>
-          <w:sz w:val="22"/>
-          <w:szCs w:val="22"/>
-          <w:lang w:eastAsia="pt-BR"/>
-        </w:rPr>
-      </w:pPr>
-      <w:r>
-        <w:rPr>
-          <w:rFonts w:ascii="Times New Roman" w:hAnsi="Times New Roman"/>
-          <w:caps w:val="0"/>
-          <w:noProof/>
-          <w:snapToGrid w:val="0"/>
-          <w:color w:val="000000"/>
-          <w:w w:val="0"/>
-        </w:rPr>
-        <w:t>3.5</w:t>
-      </w:r>
-      <w:r>
-        <w:rPr>
-          <w:rFonts w:asciiTheme="minorHAnsi" w:eastAsiaTheme="minorEastAsia" w:hAnsiTheme="minorHAnsi" w:cstheme="minorBidi"/>
-          <w:caps w:val="0"/>
-          <w:noProof/>
-          <w:sz w:val="22"/>
-          <w:szCs w:val="22"/>
-          <w:lang w:eastAsia="pt-BR"/>
-        </w:rPr>
-        <w:tab/>
-      </w:r>
-      <w:r>
-        <w:rPr>
-          <w:b/>
-          <w:noProof/>
-        </w:rPr>
-        <w:t>Testes</w:t>
-      </w:r>
-      <w:r>
-        <w:rPr>
-          <w:noProof/>
-        </w:rPr>
-        <w:tab/>
-      </w:r>
-      <w:r>
-        <w:rPr>
-          <w:noProof/>
-        </w:rPr>
-        <w:fldChar w:fldCharType="begin"/>
-      </w:r>
-      <w:r>
-        <w:rPr>
-          <w:noProof/>
-        </w:rPr>
-        <w:instrText xml:space="preserve"> PAGEREF _Toc512519604 \h </w:instrText>
-      </w:r>
-      <w:r>
-        <w:rPr>
-          <w:noProof/>
-        </w:rPr>
-      </w:r>
-      <w:r>
-        <w:rPr>
-          <w:noProof/>
-        </w:rPr>
-        <w:fldChar w:fldCharType="separate"/>
-      </w:r>
-      <w:r>
-        <w:rPr>
-          <w:noProof/>
-        </w:rPr>
-        <w:t>9</w:t>
-      </w:r>
-      <w:r>
-        <w:rPr>
-          <w:noProof/>
-        </w:rPr>
-        <w:fldChar w:fldCharType="end"/>
-      </w:r>
-    </w:p>
-    <w:p>
-      <w:pPr>
         <w:pStyle w:val="Sumrio1"/>
         <w:rPr>
           <w:rFonts w:asciiTheme="minorHAnsi" w:eastAsiaTheme="minorEastAsia" w:hAnsiTheme="minorHAnsi" w:cstheme="minorBidi"/>
@@ -2270,10 +2189,10 @@
       <w:r>
         <w:br w:type="page"/>
       </w:r>
-      <w:bookmarkStart w:id="2" w:name="_Toc121491440"/>
-      <w:bookmarkStart w:id="3" w:name="_Toc124080445"/>
-      <w:bookmarkEnd w:id="0"/>
+      <w:bookmarkStart w:id="3" w:name="_Toc121491440"/>
+      <w:bookmarkStart w:id="4" w:name="_Toc124080445"/>
       <w:bookmarkEnd w:id="1"/>
+      <w:bookmarkEnd w:id="2"/>
     </w:p>
     <w:p>
       <w:pPr>
@@ -2298,22 +2217,11 @@
       <w:pPr>
         <w:pStyle w:val="FolhadeRostodosCaptulos"/>
       </w:pPr>
-      <w:r>
-        <w:lastRenderedPageBreak/>
-        <w:fldChar w:fldCharType="begin"/>
-      </w:r>
-      <w:r>
-        <w:instrText xml:space="preserve"> REF _Ref125306779 \w </w:instrText>
-      </w:r>
-      <w:r>
-        <w:fldChar w:fldCharType="separate"/>
-      </w:r>
-      <w:r>
-        <w:t>1</w:t>
-      </w:r>
-      <w:r>
-        <w:fldChar w:fldCharType="end"/>
-      </w:r>
+      <w:fldSimple w:instr=" REF _Ref125306779 \w ">
+        <w:r>
+          <w:t>1</w:t>
+        </w:r>
+      </w:fldSimple>
       <w:r>
         <w:tab/>
       </w:r>
@@ -2325,14 +2233,14 @@
       <w:pPr>
         <w:pStyle w:val="Ttulo1"/>
       </w:pPr>
-      <w:bookmarkStart w:id="4" w:name="_Toc512519587"/>
-      <w:bookmarkEnd w:id="2"/>
+      <w:bookmarkStart w:id="5" w:name="_Toc512519587"/>
       <w:bookmarkEnd w:id="3"/>
+      <w:bookmarkEnd w:id="4"/>
       <w:r>
         <w:lastRenderedPageBreak/>
         <w:t>VISÃO DO PROJETO</w:t>
       </w:r>
-      <w:bookmarkEnd w:id="4"/>
+      <w:bookmarkEnd w:id="5"/>
     </w:p>
     <w:p>
       <w:pPr>
@@ -2347,7 +2255,7 @@
         </w:rPr>
         <w:tab/>
       </w:r>
-      <w:bookmarkStart w:id="5" w:name="_Toc512519588"/>
+      <w:bookmarkStart w:id="6" w:name="_Toc512519588"/>
       <w:r>
         <w:rPr>
           <w:b/>
@@ -2360,32 +2268,249 @@
         </w:rPr>
         <w:t>O DO GRUPO</w:t>
       </w:r>
-      <w:bookmarkEnd w:id="5"/>
+      <w:bookmarkEnd w:id="6"/>
       <w:r>
         <w:rPr>
           <w:b/>
         </w:rPr>
         <w:t xml:space="preserve"> </w:t>
       </w:r>
-    </w:p>
-    <w:p>
-      <w:pPr>
-        <w:rPr>
-          <w:noProof/>
-        </w:rPr>
-      </w:pPr>
+      <w:r>
+        <w:rPr>
+          <w:noProof/>
+        </w:rPr>
+        <w:t xml:space="preserve"> </w:t>
+      </w:r>
+    </w:p>
+    <w:p>
+      <w:pPr>
+        <w:rPr>
+          <w:noProof/>
+        </w:rPr>
+      </w:pPr>
+      <w:r>
+        <w:rPr>
+          <w:noProof/>
+        </w:rPr>
+        <w:t>Frigologia é uma empresa que tem como principal objetivo usar tecnologias IoT para monitorar temperatura de carnes em freezers tanto horizontais quanto verticais</w:t>
+      </w:r>
+    </w:p>
+    <w:p>
+      <w:pPr>
+        <w:rPr>
+          <w:noProof/>
+        </w:rPr>
+      </w:pPr>
+      <w:r>
+        <w:rPr>
+          <w:noProof/>
+        </w:rPr>
+        <w:drawing>
+          <wp:inline distT="0" distB="0" distL="0" distR="0" wp14:anchorId="09DA2E57" wp14:editId="7F74EABE">
+            <wp:extent cx="5759450" cy="3237230"/>
+            <wp:effectExtent l="0" t="0" r="0" b="0"/>
+            <wp:docPr id="7" name="Imagem 7"/>
+            <wp:cNvGraphicFramePr>
+              <a:graphicFrameLocks xmlns:a="http://schemas.openxmlformats.org/drawingml/2006/main" noChangeAspect="1"/>
+            </wp:cNvGraphicFramePr>
+            <a:graphic xmlns:a="http://schemas.openxmlformats.org/drawingml/2006/main">
+              <a:graphicData uri="http://schemas.openxmlformats.org/drawingml/2006/picture">
+                <pic:pic xmlns:pic="http://schemas.openxmlformats.org/drawingml/2006/picture">
+                  <pic:nvPicPr>
+                    <pic:cNvPr id="0" name="Picture 1"/>
+                    <pic:cNvPicPr>
+                      <a:picLocks noChangeAspect="1" noChangeArrowheads="1"/>
+                    </pic:cNvPicPr>
+                  </pic:nvPicPr>
+                  <pic:blipFill>
+                    <a:blip r:embed="rId12">
+                      <a:extLst>
+                        <a:ext uri="{28A0092B-C50C-407E-A947-70E740481C1C}">
+                          <a14:useLocalDpi xmlns:a14="http://schemas.microsoft.com/office/drawing/2010/main" val="0"/>
+                        </a:ext>
+                      </a:extLst>
+                    </a:blip>
+                    <a:srcRect/>
+                    <a:stretch>
+                      <a:fillRect/>
+                    </a:stretch>
+                  </pic:blipFill>
+                  <pic:spPr bwMode="auto">
+                    <a:xfrm>
+                      <a:off x="0" y="0"/>
+                      <a:ext cx="5759450" cy="3237230"/>
+                    </a:xfrm>
+                    <a:prstGeom prst="rect">
+                      <a:avLst/>
+                    </a:prstGeom>
+                    <a:noFill/>
+                    <a:ln>
+                      <a:noFill/>
+                    </a:ln>
+                  </pic:spPr>
+                </pic:pic>
+              </a:graphicData>
+            </a:graphic>
+          </wp:inline>
+        </w:drawing>
+      </w:r>
+    </w:p>
+    <w:p>
+      <w:pPr>
+        <w:rPr>
+          <w:noProof/>
+        </w:rPr>
+      </w:pPr>
+      <w:r>
+        <w:rPr>
+          <w:noProof/>
+        </w:rPr>
+        <w:t>Originalmente formada por                       Após mudanças da gruopo</w:t>
+      </w:r>
+    </w:p>
+    <w:p>
+      <w:pPr>
+        <w:rPr>
+          <w:noProof/>
+        </w:rPr>
+      </w:pPr>
+      <w:r>
+        <w:rPr>
+          <w:noProof/>
+        </w:rPr>
+        <w:t>David Rafael</w:t>
+      </w:r>
+      <w:r>
+        <w:rPr>
+          <w:noProof/>
+        </w:rPr>
+        <w:t xml:space="preserve">                                             Alexandre da Silva</w:t>
+      </w:r>
+    </w:p>
+    <w:p>
+      <w:pPr>
+        <w:rPr>
+          <w:noProof/>
+        </w:rPr>
+      </w:pPr>
+      <w:r>
+        <w:rPr>
+          <w:noProof/>
+        </w:rPr>
+        <w:t>Dennir Barbosa</w:t>
+      </w:r>
       <w:r>
         <w:rPr>
           <w:noProof/>
         </w:rPr>
         <w:tab/>
-      </w:r>
-      <w:r>
-        <w:rPr>
-          <w:noProof/>
-        </w:rPr>
-        <w:t xml:space="preserve">Apresentação : nome do grupo, integrantes, logomarca, posicionamento no mercado / acadêmico. </w:t>
-      </w:r>
+        <w:t xml:space="preserve">                                         Arthur de Paula</w:t>
+      </w:r>
+    </w:p>
+    <w:p>
+      <w:pPr>
+        <w:rPr>
+          <w:noProof/>
+        </w:rPr>
+      </w:pPr>
+      <w:r>
+        <w:rPr>
+          <w:noProof/>
+        </w:rPr>
+        <w:t>Felipe Kling</w:t>
+      </w:r>
+      <w:r>
+        <w:rPr>
+          <w:noProof/>
+        </w:rPr>
+        <w:t xml:space="preserve">                                               Christian Raines</w:t>
+      </w:r>
+    </w:p>
+    <w:p>
+      <w:pPr>
+        <w:rPr>
+          <w:noProof/>
+        </w:rPr>
+      </w:pPr>
+      <w:r>
+        <w:rPr>
+          <w:noProof/>
+        </w:rPr>
+        <w:t>Gabriel Alvares</w:t>
+      </w:r>
+      <w:r>
+        <w:rPr>
+          <w:noProof/>
+        </w:rPr>
+        <w:t xml:space="preserve">                                          David Rafael</w:t>
+      </w:r>
+    </w:p>
+    <w:p>
+      <w:pPr>
+        <w:rPr>
+          <w:noProof/>
+        </w:rPr>
+      </w:pPr>
+      <w:r>
+        <w:rPr>
+          <w:noProof/>
+        </w:rPr>
+        <w:t>José Fabiano</w:t>
+      </w:r>
+    </w:p>
+    <w:p>
+      <w:pPr>
+        <w:rPr>
+          <w:noProof/>
+        </w:rPr>
+      </w:pPr>
+      <w:r>
+        <w:rPr>
+          <w:noProof/>
+        </w:rPr>
+        <w:t>Lucas ferreira</w:t>
+      </w:r>
+    </w:p>
+    <w:p>
+      <w:pPr>
+        <w:rPr>
+          <w:noProof/>
+        </w:rPr>
+      </w:pPr>
+      <w:r>
+        <w:rPr>
+          <w:noProof/>
+        </w:rPr>
+        <w:t xml:space="preserve">Renato Paulino </w:t>
+      </w:r>
+    </w:p>
+    <w:p>
+      <w:pPr>
+        <w:rPr>
+          <w:noProof/>
+        </w:rPr>
+      </w:pPr>
+    </w:p>
+    <w:p>
+      <w:pPr>
+        <w:rPr>
+          <w:noProof/>
+        </w:rPr>
+      </w:pPr>
+    </w:p>
+    <w:p>
+      <w:pPr>
+        <w:rPr>
+          <w:noProof/>
+        </w:rPr>
+      </w:pPr>
+    </w:p>
+    <w:p>
+      <w:pPr>
+        <w:rPr>
+          <w:noProof/>
+        </w:rPr>
+      </w:pPr>
     </w:p>
     <w:p>
       <w:pPr>
@@ -2394,17 +2519,18 @@
           <w:b/>
         </w:rPr>
       </w:pPr>
-      <w:bookmarkStart w:id="6" w:name="_Toc124080447"/>
+      <w:bookmarkStart w:id="7" w:name="_Toc124080447"/>
       <w:r>
         <w:rPr>
           <w:b/>
         </w:rPr>
+        <w:lastRenderedPageBreak/>
         <w:t>CONTEXTO</w:t>
       </w:r>
     </w:p>
     <w:p>
       <w:r>
-        <w:t xml:space="preserve">Mercado de </w:t>
+        <w:t xml:space="preserve">O mercado de </w:t>
       </w:r>
       <w:proofErr w:type="spellStart"/>
       <w:r>
@@ -2412,16 +2538,48 @@
       </w:r>
       <w:proofErr w:type="spellEnd"/>
       <w:r>
-        <w:t xml:space="preserve"> e números</w:t>
-      </w:r>
-      <w:r>
-        <w:t xml:space="preserve">. Preocupações com sustentabilidade, controle de </w:t>
+        <w:t xml:space="preserve"> ou internet das coisas </w:t>
+      </w:r>
+      <w:r>
+        <w:t xml:space="preserve">é um dos seguimentos mais promissores na </w:t>
+      </w:r>
+      <w:proofErr w:type="spellStart"/>
+      <w:r>
+        <w:t>atualizade</w:t>
+      </w:r>
+      <w:proofErr w:type="spellEnd"/>
+      <w:r>
+        <w:t>, o setor deve movimentar até 30 bilhões de dólares na América Latina até 2023 e já tem grandes oportunidades para profissionais e empreendedores.</w:t>
+      </w:r>
+    </w:p>
+    <w:p>
+      <w:r>
+        <w:t xml:space="preserve">Mesmo em meio a uma crise mundial devido a </w:t>
+      </w:r>
+      <w:proofErr w:type="spellStart"/>
+      <w:r>
+        <w:t>pendemia</w:t>
+      </w:r>
+      <w:proofErr w:type="spellEnd"/>
+      <w:r>
+        <w:t xml:space="preserve"> do Covid-19 a área de internet das coisas (</w:t>
+      </w:r>
+      <w:proofErr w:type="spellStart"/>
+      <w:r>
+        <w:t>IoT</w:t>
+      </w:r>
+      <w:proofErr w:type="spellEnd"/>
+      <w:r>
+        <w:t xml:space="preserve"> a sigla em inglês), rede de objetos </w:t>
       </w:r>
       <w:proofErr w:type="gramStart"/>
       <w:r>
-        <w:t>custos, etc.</w:t>
+        <w:t>físicos  -</w:t>
       </w:r>
       <w:proofErr w:type="gramEnd"/>
+      <w:r>
+        <w:t xml:space="preserve"> “coisas” – incorporados a sensores de softwares e outras tecnologias, com objetivo de conectar e trocas dados com dispositivos e sistemas na internet. </w:t>
+      </w:r>
     </w:p>
     <w:p>
       <w:pPr>
@@ -2439,10 +2597,49 @@
     </w:p>
     <w:p>
       <w:r>
-        <w:t>As últimas linhas devem conter os objetivos enumerados que serão respondidos na conclusão.</w:t>
-      </w:r>
-    </w:p>
-    <w:p/>
+        <w:t xml:space="preserve">O problema que queremos solucionar é a má refrigeração </w:t>
+      </w:r>
+      <w:r>
+        <w:t>de carne</w:t>
+      </w:r>
+      <w:r>
+        <w:t xml:space="preserve"> que pode prejudicar tanto o cliente final, quando o próprio estabelecimento caso o produto venha a estragar por má conservação</w:t>
+      </w:r>
+      <w:r>
+        <w:t>,</w:t>
+      </w:r>
+      <w:r>
+        <w:t xml:space="preserve"> para garantir a segurança alimentar da carne, mantendo-a livre de patógenos e preservando suas características sensoriais, recomenda-se que ela seja armazenada entre as temperaturas de 0 °C e 4 °C.</w:t>
+      </w:r>
+    </w:p>
+    <w:p>
+      <w:r>
+        <w:t>Este problema pode gerar custos muito altos aos estabelecimentos como processos ou até fechamento do estabelecimento como ocorreu em Campo Grande quando uma empresa foi processada por vender carne estragada</w:t>
+      </w:r>
+      <w:r>
+        <w:t>, s</w:t>
+      </w:r>
+      <w:r>
+        <w:t>entença homologada pela 3ª Vara do Juizado Especial Central de Campo Grande julgou parcialmente procedente a ação movida por F.R.S. contra um supermercado, condenando-o ao pagamento de R$ 1,5 mil de danos morais por vender carne estragada.</w:t>
+      </w:r>
+    </w:p>
+    <w:p>
+      <w:r>
+        <w:t xml:space="preserve">Além desses problemas há o descarte de produtos estragados que impacta diretamente a sustentabilidade </w:t>
+      </w:r>
+      <w:r>
+        <w:t>gerando,</w:t>
+      </w:r>
+      <w:r>
+        <w:t xml:space="preserve"> mas lixo a partir de produtos que estavam bons e que poderiam ser melhor aproveitado</w:t>
+      </w:r>
+      <w:r>
+        <w:t xml:space="preserve"> também deixando de alimentar famílias por falta de competência na hora de armazenar sua mercadoria e descantando a vida do animal que foi abatido para ir direto ao lixo </w:t>
+      </w:r>
+      <w:r>
+        <w:t>.</w:t>
+      </w:r>
+    </w:p>
     <w:p>
       <w:pPr>
         <w:pStyle w:val="Ttulo2"/>
@@ -2450,14 +2647,14 @@
           <w:b/>
         </w:rPr>
       </w:pPr>
-      <w:bookmarkStart w:id="7" w:name="_Toc512519591"/>
+      <w:bookmarkStart w:id="8" w:name="_Toc512519591"/>
       <w:r>
         <w:rPr>
           <w:b/>
         </w:rPr>
         <w:t>objetivo da solução</w:t>
       </w:r>
-      <w:bookmarkEnd w:id="7"/>
+      <w:bookmarkEnd w:id="8"/>
     </w:p>
     <w:p>
       <w:r>
@@ -2466,6 +2663,7 @@
     </w:p>
     <w:p>
       <w:r>
+        <w:lastRenderedPageBreak/>
         <w:t xml:space="preserve">Nossa solução será feita a partir de um Arduino com um sensor de temperatura lm35 alocados no freezer do nosso cliente, esse sensor irá enviar a temperatura para o nosso banco de dados e nosso cliente terá acesso a gráficos intuitivos no nosso web app ou seja a </w:t>
       </w:r>
       <w:proofErr w:type="spellStart"/>
@@ -2499,25 +2697,24 @@
           <w:b/>
         </w:rPr>
       </w:pPr>
-      <w:bookmarkStart w:id="8" w:name="_Toc512519592"/>
+      <w:bookmarkStart w:id="9" w:name="_Toc512519592"/>
       <w:r>
         <w:rPr>
           <w:b/>
         </w:rPr>
-        <w:lastRenderedPageBreak/>
         <w:t>diagrama da solução</w:t>
       </w:r>
-      <w:bookmarkEnd w:id="8"/>
+      <w:bookmarkEnd w:id="9"/>
     </w:p>
     <w:p/>
     <w:p>
       <w:pPr>
         <w:sectPr>
-          <w:headerReference w:type="even" r:id="rId12"/>
-          <w:headerReference w:type="default" r:id="rId13"/>
-          <w:footerReference w:type="even" r:id="rId14"/>
-          <w:footerReference w:type="default" r:id="rId15"/>
-          <w:headerReference w:type="first" r:id="rId16"/>
+          <w:headerReference w:type="even" r:id="rId13"/>
+          <w:headerReference w:type="default" r:id="rId14"/>
+          <w:footerReference w:type="even" r:id="rId15"/>
+          <w:footerReference w:type="default" r:id="rId16"/>
+          <w:headerReference w:type="first" r:id="rId17"/>
           <w:pgSz w:w="11907" w:h="16840" w:code="9"/>
           <w:pgMar w:top="1701" w:right="1134" w:bottom="1531" w:left="1701" w:header="709" w:footer="709" w:gutter="0"/>
           <w:cols w:space="708"/>
@@ -2547,7 +2744,7 @@
                     </pic:cNvPicPr>
                   </pic:nvPicPr>
                   <pic:blipFill>
-                    <a:blip r:embed="rId17">
+                    <a:blip r:embed="rId18">
                       <a:extLst>
                         <a:ext uri="{28A0092B-C50C-407E-A947-70E740481C1C}">
                           <a14:useLocalDpi xmlns:a14="http://schemas.microsoft.com/office/drawing/2010/main" val="0"/>
@@ -2579,7 +2776,7 @@
         </w:drawing>
       </w:r>
     </w:p>
-    <w:bookmarkEnd w:id="6"/>
+    <w:bookmarkEnd w:id="7"/>
     <w:p>
       <w:pPr>
         <w:pStyle w:val="FolhadeRostodosCaptulos"/>
@@ -2615,12 +2812,12 @@
           <w:numId w:val="36"/>
         </w:numPr>
       </w:pPr>
-      <w:bookmarkStart w:id="9" w:name="_Toc512519593"/>
+      <w:bookmarkStart w:id="10" w:name="_Toc512519593"/>
       <w:r>
         <w:lastRenderedPageBreak/>
         <w:t>PLANEJAMENTO DO PROJETO</w:t>
       </w:r>
-      <w:bookmarkEnd w:id="9"/>
+      <w:bookmarkEnd w:id="10"/>
     </w:p>
     <w:p>
       <w:pPr>
@@ -2629,14 +2826,14 @@
           <w:b/>
         </w:rPr>
       </w:pPr>
-      <w:bookmarkStart w:id="10" w:name="_Toc512519594"/>
+      <w:bookmarkStart w:id="11" w:name="_Toc512519594"/>
       <w:r>
         <w:rPr>
           <w:b/>
         </w:rPr>
         <w:t>Definição da Equipe do projeto</w:t>
       </w:r>
-      <w:bookmarkEnd w:id="10"/>
+      <w:bookmarkEnd w:id="11"/>
       <w:r>
         <w:rPr>
           <w:b/>
@@ -2691,14 +2888,14 @@
           <w:b/>
         </w:rPr>
       </w:pPr>
-      <w:bookmarkStart w:id="11" w:name="_Toc512519595"/>
+      <w:bookmarkStart w:id="12" w:name="_Toc512519595"/>
       <w:r>
         <w:rPr>
           <w:b/>
         </w:rPr>
         <w:t>PROCESSO E FERRAMENTA DE GESTÃO DE PROJETOS</w:t>
       </w:r>
-      <w:bookmarkEnd w:id="11"/>
+      <w:bookmarkEnd w:id="12"/>
       <w:r>
         <w:rPr>
           <w:b/>
@@ -2733,14 +2930,14 @@
           <w:b/>
         </w:rPr>
       </w:pPr>
-      <w:bookmarkStart w:id="12" w:name="_Toc512519596"/>
+      <w:bookmarkStart w:id="13" w:name="_Toc512519596"/>
       <w:r>
         <w:rPr>
           <w:b/>
         </w:rPr>
         <w:t>Gestão dos Riscos do Projeto</w:t>
       </w:r>
-      <w:bookmarkEnd w:id="12"/>
+      <w:bookmarkEnd w:id="13"/>
       <w:r>
         <w:rPr>
           <w:b/>
@@ -2775,7 +2972,7 @@
                     <pic:cNvPicPr/>
                   </pic:nvPicPr>
                   <pic:blipFill>
-                    <a:blip r:embed="rId18"/>
+                    <a:blip r:embed="rId19"/>
                     <a:stretch>
                       <a:fillRect/>
                     </a:stretch>
@@ -2823,7 +3020,7 @@
                     <pic:cNvPicPr/>
                   </pic:nvPicPr>
                   <pic:blipFill>
-                    <a:blip r:embed="rId19"/>
+                    <a:blip r:embed="rId20"/>
                     <a:stretch>
                       <a:fillRect/>
                     </a:stretch>
@@ -2890,7 +3087,7 @@
                     <pic:cNvPicPr/>
                   </pic:nvPicPr>
                   <pic:blipFill>
-                    <a:blip r:embed="rId20"/>
+                    <a:blip r:embed="rId21"/>
                     <a:stretch>
                       <a:fillRect/>
                     </a:stretch>
@@ -2930,7 +3127,7 @@
           <w:b/>
         </w:rPr>
       </w:pPr>
-      <w:bookmarkStart w:id="13" w:name="_Toc512519597"/>
+      <w:bookmarkStart w:id="14" w:name="_Toc512519597"/>
       <w:r>
         <w:rPr>
           <w:b/>
@@ -2955,7 +3152,7 @@
         </w:rPr>
         <w:t>requisitos</w:t>
       </w:r>
-      <w:bookmarkEnd w:id="13"/>
+      <w:bookmarkEnd w:id="14"/>
       <w:r>
         <w:rPr>
           <w:b/>
@@ -3002,14 +3199,14 @@
           <w:b/>
         </w:rPr>
       </w:pPr>
-      <w:bookmarkStart w:id="14" w:name="_Toc512519598"/>
+      <w:bookmarkStart w:id="15" w:name="_Toc512519598"/>
       <w:r>
         <w:rPr>
           <w:b/>
         </w:rPr>
         <w:t>Sprints / sprint backlog</w:t>
       </w:r>
-      <w:bookmarkEnd w:id="14"/>
+      <w:bookmarkEnd w:id="15"/>
       <w:r>
         <w:rPr>
           <w:b/>
@@ -3037,12 +3234,12 @@
     <w:p>
       <w:pPr>
         <w:sectPr>
-          <w:headerReference w:type="even" r:id="rId21"/>
-          <w:headerReference w:type="default" r:id="rId22"/>
-          <w:footerReference w:type="even" r:id="rId23"/>
-          <w:footerReference w:type="default" r:id="rId24"/>
-          <w:headerReference w:type="first" r:id="rId25"/>
-          <w:footerReference w:type="first" r:id="rId26"/>
+          <w:headerReference w:type="even" r:id="rId22"/>
+          <w:headerReference w:type="default" r:id="rId23"/>
+          <w:footerReference w:type="even" r:id="rId24"/>
+          <w:footerReference w:type="default" r:id="rId25"/>
+          <w:headerReference w:type="first" r:id="rId26"/>
+          <w:footerReference w:type="first" r:id="rId27"/>
           <w:pgSz w:w="11907" w:h="16840" w:code="9"/>
           <w:pgMar w:top="1701" w:right="1134" w:bottom="1531" w:left="1701" w:header="709" w:footer="709" w:gutter="0"/>
           <w:cols w:space="708"/>
@@ -3055,22 +3252,11 @@
       <w:pPr>
         <w:pStyle w:val="FolhadeRostodosCaptulos"/>
       </w:pPr>
-      <w:r>
-        <w:lastRenderedPageBreak/>
-        <w:fldChar w:fldCharType="begin"/>
-      </w:r>
-      <w:r>
-        <w:instrText xml:space="preserve"> REF _Ref125306944 \w </w:instrText>
-      </w:r>
-      <w:r>
-        <w:fldChar w:fldCharType="separate"/>
-      </w:r>
-      <w:r>
-        <w:t>3</w:t>
-      </w:r>
-      <w:r>
-        <w:fldChar w:fldCharType="end"/>
-      </w:r>
+      <w:fldSimple w:instr=" REF _Ref125306944 \w ">
+        <w:r>
+          <w:t>3</w:t>
+        </w:r>
+      </w:fldSimple>
       <w:r>
         <w:tab/>
       </w:r>
@@ -3085,7 +3271,7 @@
           <w:color w:val="000000"/>
         </w:rPr>
       </w:pPr>
-      <w:bookmarkStart w:id="15" w:name="_Toc512519599"/>
+      <w:bookmarkStart w:id="16" w:name="_Toc512519599"/>
       <w:r>
         <w:rPr>
           <w:color w:val="000000"/>
@@ -3093,7 +3279,7 @@
         <w:lastRenderedPageBreak/>
         <w:t>desenvolvimento do projeto</w:t>
       </w:r>
-      <w:bookmarkEnd w:id="15"/>
+      <w:bookmarkEnd w:id="16"/>
     </w:p>
     <w:p/>
     <w:p>
@@ -3153,7 +3339,7 @@
       </w:pPr>
     </w:p>
     <w:p>
-      <w:bookmarkStart w:id="16" w:name="_Toc154569928"/>
+      <w:bookmarkStart w:id="17" w:name="_Toc154569928"/>
     </w:p>
     <w:p>
       <w:pPr>
@@ -3162,14 +3348,14 @@
           <w:b/>
         </w:rPr>
       </w:pPr>
-      <w:bookmarkStart w:id="17" w:name="_Toc512519601"/>
+      <w:bookmarkStart w:id="18" w:name="_Toc512519601"/>
       <w:r>
         <w:rPr>
           <w:b/>
         </w:rPr>
         <w:t>Solução Técnica - Aplicação</w:t>
       </w:r>
-      <w:bookmarkEnd w:id="17"/>
+      <w:bookmarkEnd w:id="18"/>
       <w:r>
         <w:rPr>
           <w:b/>
@@ -3208,7 +3394,7 @@
           <w:b/>
         </w:rPr>
       </w:pPr>
-      <w:bookmarkStart w:id="18" w:name="_Toc512519602"/>
+      <w:bookmarkStart w:id="19" w:name="_Toc512519602"/>
       <w:r>
         <w:rPr>
           <w:b/>
@@ -3222,7 +3408,7 @@
         </w:rPr>
         <w:t>Dados</w:t>
       </w:r>
-      <w:bookmarkEnd w:id="18"/>
+      <w:bookmarkEnd w:id="19"/>
       <w:r>
         <w:rPr>
           <w:b/>
@@ -3261,7 +3447,7 @@
                     <pic:cNvPicPr/>
                   </pic:nvPicPr>
                   <pic:blipFill>
-                    <a:blip r:embed="rId27"/>
+                    <a:blip r:embed="rId28"/>
                     <a:stretch>
                       <a:fillRect/>
                     </a:stretch>
@@ -3302,14 +3488,14 @@
           <w:b/>
         </w:rPr>
       </w:pPr>
-      <w:bookmarkStart w:id="19" w:name="_Toc512519603"/>
+      <w:bookmarkStart w:id="20" w:name="_Toc512519603"/>
       <w:r>
         <w:rPr>
           <w:b/>
         </w:rPr>
         <w:t>Protótipo das telas, lógica e usabilidade</w:t>
       </w:r>
-      <w:bookmarkEnd w:id="19"/>
+      <w:bookmarkEnd w:id="20"/>
       <w:r>
         <w:rPr>
           <w:b/>
@@ -3365,12 +3551,12 @@
     <w:p>
       <w:pPr>
         <w:sectPr>
-          <w:headerReference w:type="even" r:id="rId28"/>
-          <w:headerReference w:type="default" r:id="rId29"/>
-          <w:footerReference w:type="even" r:id="rId30"/>
-          <w:footerReference w:type="default" r:id="rId31"/>
-          <w:headerReference w:type="first" r:id="rId32"/>
-          <w:footerReference w:type="first" r:id="rId33"/>
+          <w:headerReference w:type="even" r:id="rId29"/>
+          <w:headerReference w:type="default" r:id="rId30"/>
+          <w:footerReference w:type="even" r:id="rId31"/>
+          <w:footerReference w:type="default" r:id="rId32"/>
+          <w:headerReference w:type="first" r:id="rId33"/>
+          <w:footerReference w:type="first" r:id="rId34"/>
           <w:pgSz w:w="11907" w:h="16840" w:code="9"/>
           <w:pgMar w:top="1701" w:right="1134" w:bottom="1531" w:left="1701" w:header="720" w:footer="720" w:gutter="0"/>
           <w:cols w:space="708"/>
@@ -3379,7 +3565,7 @@
         </w:sectPr>
       </w:pPr>
     </w:p>
-    <w:bookmarkEnd w:id="16"/>
+    <w:bookmarkEnd w:id="17"/>
     <w:p>
       <w:pPr>
         <w:pStyle w:val="FolhadeRostodosCaptulos"/>
@@ -3411,12 +3597,12 @@
       <w:pPr>
         <w:pStyle w:val="Ttulo1"/>
       </w:pPr>
-      <w:bookmarkStart w:id="20" w:name="_Toc512519605"/>
+      <w:bookmarkStart w:id="21" w:name="_Toc512519605"/>
       <w:r>
         <w:lastRenderedPageBreak/>
         <w:t>implantação do projeto</w:t>
       </w:r>
-      <w:bookmarkEnd w:id="20"/>
+      <w:bookmarkEnd w:id="21"/>
     </w:p>
     <w:p/>
     <w:p>
@@ -3426,14 +3612,14 @@
           <w:b/>
         </w:rPr>
       </w:pPr>
-      <w:bookmarkStart w:id="21" w:name="_Toc512519606"/>
+      <w:bookmarkStart w:id="22" w:name="_Toc512519606"/>
       <w:r>
         <w:rPr>
           <w:b/>
         </w:rPr>
         <w:t>Manual de Instalação da solução</w:t>
       </w:r>
-      <w:bookmarkEnd w:id="21"/>
+      <w:bookmarkEnd w:id="22"/>
       <w:r>
         <w:rPr>
           <w:b/>
@@ -3487,14 +3673,14 @@
           <w:b/>
         </w:rPr>
       </w:pPr>
-      <w:bookmarkStart w:id="22" w:name="_Toc512519607"/>
+      <w:bookmarkStart w:id="23" w:name="_Toc512519607"/>
       <w:r>
         <w:rPr>
           <w:b/>
         </w:rPr>
         <w:t>Processo de Atendimento e Suporte</w:t>
       </w:r>
-      <w:bookmarkEnd w:id="22"/>
+      <w:bookmarkEnd w:id="23"/>
       <w:r>
         <w:rPr>
           <w:b/>
@@ -3589,10 +3775,10 @@
           <w:noProof/>
         </w:rPr>
         <w:sectPr>
-          <w:headerReference w:type="default" r:id="rId34"/>
-          <w:footerReference w:type="default" r:id="rId35"/>
-          <w:headerReference w:type="first" r:id="rId36"/>
-          <w:footerReference w:type="first" r:id="rId37"/>
+          <w:headerReference w:type="default" r:id="rId35"/>
+          <w:footerReference w:type="default" r:id="rId36"/>
+          <w:headerReference w:type="first" r:id="rId37"/>
+          <w:footerReference w:type="first" r:id="rId38"/>
           <w:pgSz w:w="11907" w:h="16840" w:code="9"/>
           <w:pgMar w:top="1701" w:right="1134" w:bottom="1531" w:left="1701" w:header="720" w:footer="720" w:gutter="0"/>
           <w:cols w:space="708"/>
@@ -3605,57 +3791,36 @@
       <w:pPr>
         <w:pStyle w:val="FolhadeRostodosCaptulos"/>
       </w:pPr>
-      <w:r>
-        <w:lastRenderedPageBreak/>
-        <w:fldChar w:fldCharType="begin"/>
-      </w:r>
-      <w:r>
-        <w:instrText xml:space="preserve"> REF _Ref125307146 \w </w:instrText>
-      </w:r>
-      <w:r>
-        <w:fldChar w:fldCharType="separate"/>
-      </w:r>
-      <w:r>
-        <w:t>5</w:t>
-      </w:r>
-      <w:r>
-        <w:fldChar w:fldCharType="end"/>
-      </w:r>
+      <w:fldSimple w:instr=" REF _Ref125307146 \w ">
+        <w:r>
+          <w:t>5</w:t>
+        </w:r>
+      </w:fldSimple>
       <w:r>
         <w:tab/>
       </w:r>
-      <w:r>
-        <w:fldChar w:fldCharType="begin"/>
-      </w:r>
-      <w:r>
-        <w:instrText xml:space="preserve"> REF _Ref125307146 </w:instrText>
-      </w:r>
-      <w:r>
-        <w:fldChar w:fldCharType="separate"/>
-      </w:r>
-      <w:r>
-        <w:t>CONCLUSÕES</w:t>
-      </w:r>
-      <w:r>
-        <w:fldChar w:fldCharType="end"/>
-      </w:r>
+      <w:fldSimple w:instr=" REF _Ref125307146 ">
+        <w:r>
+          <w:t>CONCLUSÕES</w:t>
+        </w:r>
+      </w:fldSimple>
     </w:p>
     <w:p>
       <w:pPr>
         <w:pStyle w:val="Ttulo1"/>
       </w:pPr>
-      <w:bookmarkStart w:id="23" w:name="_Ref125307146"/>
-      <w:bookmarkStart w:id="24" w:name="_Toc125374527"/>
-      <w:bookmarkStart w:id="25" w:name="_Toc156754424"/>
-      <w:bookmarkStart w:id="26" w:name="_Toc512519608"/>
+      <w:bookmarkStart w:id="24" w:name="_Ref125307146"/>
+      <w:bookmarkStart w:id="25" w:name="_Toc125374527"/>
+      <w:bookmarkStart w:id="26" w:name="_Toc156754424"/>
+      <w:bookmarkStart w:id="27" w:name="_Toc512519608"/>
       <w:r>
         <w:lastRenderedPageBreak/>
         <w:t>CONCLUSÕES</w:t>
       </w:r>
-      <w:bookmarkEnd w:id="23"/>
       <w:bookmarkEnd w:id="24"/>
       <w:bookmarkEnd w:id="25"/>
       <w:bookmarkEnd w:id="26"/>
+      <w:bookmarkEnd w:id="27"/>
     </w:p>
     <w:p>
       <w:pPr>
@@ -3664,14 +3829,14 @@
           <w:b/>
         </w:rPr>
       </w:pPr>
-      <w:bookmarkStart w:id="27" w:name="_Toc512519609"/>
+      <w:bookmarkStart w:id="28" w:name="_Toc512519609"/>
       <w:r>
         <w:rPr>
           <w:b/>
         </w:rPr>
         <w:t>resultados</w:t>
       </w:r>
-      <w:bookmarkEnd w:id="27"/>
+      <w:bookmarkEnd w:id="28"/>
       <w:r>
         <w:rPr>
           <w:b/>
@@ -3710,14 +3875,14 @@
           <w:b/>
         </w:rPr>
       </w:pPr>
-      <w:bookmarkStart w:id="28" w:name="_Toc512519610"/>
+      <w:bookmarkStart w:id="29" w:name="_Toc512519610"/>
       <w:r>
         <w:rPr>
           <w:b/>
         </w:rPr>
         <w:t>Processo de aprendizado com o projeto</w:t>
       </w:r>
-      <w:bookmarkEnd w:id="28"/>
+      <w:bookmarkEnd w:id="29"/>
       <w:r>
         <w:rPr>
           <w:b/>
@@ -3774,7 +3939,7 @@
           <w:b/>
         </w:rPr>
       </w:pPr>
-      <w:bookmarkStart w:id="29" w:name="_Toc512519611"/>
+      <w:bookmarkStart w:id="30" w:name="_Toc512519611"/>
       <w:r>
         <w:rPr>
           <w:b/>
@@ -3793,7 +3958,7 @@
         </w:rPr>
         <w:t>evolução da solução</w:t>
       </w:r>
-      <w:bookmarkEnd w:id="29"/>
+      <w:bookmarkEnd w:id="30"/>
       <w:r>
         <w:rPr>
           <w:b/>
@@ -3842,9 +4007,9 @@
           <w:tab w:val="clear" w:pos="851"/>
         </w:tabs>
       </w:pPr>
-      <w:bookmarkStart w:id="30" w:name="_Toc124080469"/>
-      <w:bookmarkStart w:id="31" w:name="_Toc125201972"/>
-      <w:bookmarkStart w:id="32" w:name="_Toc125374528"/>
+      <w:bookmarkStart w:id="31" w:name="_Toc124080469"/>
+      <w:bookmarkStart w:id="32" w:name="_Toc125201972"/>
+      <w:bookmarkStart w:id="33" w:name="_Toc125374528"/>
     </w:p>
     <w:p>
       <w:pPr>
@@ -3852,11 +4017,11 @@
           <w:tab w:val="clear" w:pos="851"/>
         </w:tabs>
         <w:sectPr>
-          <w:headerReference w:type="even" r:id="rId38"/>
-          <w:headerReference w:type="default" r:id="rId39"/>
-          <w:footerReference w:type="default" r:id="rId40"/>
-          <w:headerReference w:type="first" r:id="rId41"/>
-          <w:footerReference w:type="first" r:id="rId42"/>
+          <w:headerReference w:type="even" r:id="rId39"/>
+          <w:headerReference w:type="default" r:id="rId40"/>
+          <w:footerReference w:type="default" r:id="rId41"/>
+          <w:headerReference w:type="first" r:id="rId42"/>
+          <w:footerReference w:type="first" r:id="rId43"/>
           <w:type w:val="continuous"/>
           <w:pgSz w:w="11907" w:h="16840" w:code="9"/>
           <w:pgMar w:top="1701" w:right="1134" w:bottom="1531" w:left="1701" w:header="720" w:footer="720" w:gutter="0"/>
@@ -3870,17 +4035,17 @@
       <w:pPr>
         <w:pStyle w:val="Ttulo"/>
       </w:pPr>
-      <w:bookmarkStart w:id="33" w:name="_Toc156754425"/>
-      <w:bookmarkStart w:id="34" w:name="_Toc512519612"/>
+      <w:bookmarkStart w:id="34" w:name="_Toc156754425"/>
+      <w:bookmarkStart w:id="35" w:name="_Toc512519612"/>
       <w:r>
         <w:lastRenderedPageBreak/>
         <w:t>ReferÊncias</w:t>
       </w:r>
-      <w:bookmarkEnd w:id="30"/>
       <w:bookmarkEnd w:id="31"/>
       <w:bookmarkEnd w:id="32"/>
       <w:bookmarkEnd w:id="33"/>
       <w:bookmarkEnd w:id="34"/>
+      <w:bookmarkEnd w:id="35"/>
     </w:p>
     <w:p>
       <w:pPr>
@@ -3890,404 +4055,60 @@
     <w:p>
       <w:pPr>
         <w:pStyle w:val="Referncias"/>
-        <w:spacing w:after="0"/>
-        <w:rPr>
-          <w:rFonts w:cs="Arial"/>
-          <w:noProof/>
-        </w:rPr>
-      </w:pPr>
-      <w:r>
         <w:rPr>
           <w:lang w:val="pt-BR"/>
         </w:rPr>
-        <w:fldChar w:fldCharType="begin"/>
-      </w:r>
-      <w:r>
-        <w:rPr>
-          <w:lang w:val="pt-BR"/>
-        </w:rPr>
-        <w:instrText xml:space="preserve"> ADDIN EN.REFLIST </w:instrText>
-      </w:r>
-      <w:r>
-        <w:rPr>
-          <w:lang w:val="pt-BR"/>
-        </w:rPr>
-        <w:fldChar w:fldCharType="separate"/>
-      </w:r>
-      <w:r>
-        <w:rPr>
-          <w:rFonts w:cs="Arial"/>
-          <w:noProof/>
-          <w:lang w:val="pt-BR"/>
-        </w:rPr>
-        <w:t xml:space="preserve">AHMAD, C. S.  et al. </w:t>
-      </w:r>
-      <w:r>
-        <w:rPr>
-          <w:rFonts w:cs="Arial"/>
-          <w:noProof/>
-        </w:rPr>
-        <w:t xml:space="preserve">Mechanical properties of soft tissue femoral fixation devices for anterior cruciate ligament reconstruction. </w:t>
-      </w:r>
-      <w:r>
-        <w:rPr>
-          <w:rFonts w:cs="Arial"/>
-          <w:b/>
-          <w:noProof/>
-        </w:rPr>
-        <w:t xml:space="preserve">Am J Sports Med, </w:t>
-      </w:r>
-      <w:r>
-        <w:rPr>
-          <w:rFonts w:cs="Arial"/>
-          <w:noProof/>
-        </w:rPr>
-        <w:t xml:space="preserve">v. 32, n. 3, p. 635-40, Apr-May 2004. ISSN 0363-5465 (Print). Disponível em: &lt; </w:t>
-      </w:r>
-      <w:hyperlink r:id="rId43" w:history="1">
-        <w:r>
-          <w:rPr>
-            <w:rStyle w:val="Hyperlink"/>
-            <w:rFonts w:cs="Arial"/>
-            <w:noProof/>
-          </w:rPr>
-          <w:t>http://www.ncbi.nlm.nih.gov/entrez/query.fcgi?cmd=Retrieve&amp;db=PubMed&amp;dopt=Citation&amp;list_uids=15090378</w:t>
-        </w:r>
-      </w:hyperlink>
-      <w:r>
-        <w:rPr>
-          <w:rFonts w:cs="Arial"/>
-          <w:noProof/>
-        </w:rPr>
-        <w:t xml:space="preserve"> &gt;. </w:t>
-      </w:r>
-    </w:p>
-    <w:p>
-      <w:pPr>
-        <w:pStyle w:val="Referncias"/>
-        <w:spacing w:after="0"/>
-        <w:rPr>
-          <w:rFonts w:cs="Arial"/>
-          <w:noProof/>
-        </w:rPr>
-      </w:pPr>
-    </w:p>
-    <w:p>
-      <w:pPr>
-        <w:pStyle w:val="Referncias"/>
-        <w:spacing w:after="0"/>
-        <w:rPr>
-          <w:rFonts w:cs="Arial"/>
-          <w:noProof/>
-        </w:rPr>
-      </w:pPr>
-      <w:r>
-        <w:rPr>
-          <w:rFonts w:cs="Arial"/>
-          <w:noProof/>
-        </w:rPr>
-        <w:t xml:space="preserve">DONAHUE, T.  et al. Comparison of viscoelastic, structural, and material properties of double-looped anterior cruciate ligament grafts made from bovine digital extensor and human hamstring tendons. </w:t>
-      </w:r>
-      <w:r>
-        <w:rPr>
-          <w:rFonts w:cs="Arial"/>
-          <w:b/>
-          <w:noProof/>
-        </w:rPr>
-        <w:t xml:space="preserve">Journal of biomechanical engineering, </w:t>
-      </w:r>
-      <w:r>
-        <w:rPr>
-          <w:rFonts w:cs="Arial"/>
-          <w:noProof/>
-        </w:rPr>
-        <w:t xml:space="preserve">v. 123, p. 162,  2001.   </w:t>
-      </w:r>
-    </w:p>
-    <w:p>
-      <w:pPr>
-        <w:pStyle w:val="Referncias"/>
-        <w:spacing w:after="0"/>
-        <w:rPr>
-          <w:rFonts w:cs="Arial"/>
-          <w:noProof/>
-        </w:rPr>
-      </w:pPr>
-    </w:p>
-    <w:p>
-      <w:pPr>
-        <w:pStyle w:val="Referncias"/>
-        <w:spacing w:after="0"/>
-        <w:rPr>
-          <w:rFonts w:cs="Arial"/>
-          <w:noProof/>
-        </w:rPr>
-      </w:pPr>
-      <w:r>
-        <w:rPr>
-          <w:rFonts w:cs="Arial"/>
-          <w:noProof/>
-        </w:rPr>
-        <w:t xml:space="preserve">ENDO, V. T.  et al. </w:t>
-      </w:r>
-      <w:r>
-        <w:rPr>
-          <w:rFonts w:cs="Arial"/>
-          <w:b/>
-          <w:noProof/>
-          <w:lang w:val="pt-BR"/>
-        </w:rPr>
-        <w:t>Investigação de Métodos de Fixação de Ligamentos e Tendões em Ensaios de Tração Uniaxial</w:t>
-      </w:r>
-      <w:r>
-        <w:rPr>
-          <w:rFonts w:cs="Arial"/>
-          <w:noProof/>
-          <w:lang w:val="pt-BR"/>
-        </w:rPr>
-        <w:t xml:space="preserve">. </w:t>
-      </w:r>
-      <w:r>
-        <w:rPr>
-          <w:rFonts w:cs="Arial"/>
-          <w:noProof/>
-          <w:u w:val="single"/>
-        </w:rPr>
-        <w:t>Primeiro Encontro de Engenharia Biomecânica (ENEBI)</w:t>
-      </w:r>
-      <w:r>
-        <w:rPr>
-          <w:rFonts w:cs="Arial"/>
-          <w:noProof/>
-        </w:rPr>
-        <w:t>. Petrópolis UFSC</w:t>
-      </w:r>
-      <w:r>
-        <w:rPr>
-          <w:rFonts w:cs="Arial"/>
-          <w:b/>
-          <w:noProof/>
-        </w:rPr>
-        <w:t xml:space="preserve">: </w:t>
-      </w:r>
-      <w:r>
-        <w:rPr>
-          <w:rFonts w:cs="Arial"/>
-          <w:noProof/>
-        </w:rPr>
-        <w:t>2 p. 2007.</w:t>
-      </w:r>
-    </w:p>
-    <w:p>
-      <w:pPr>
-        <w:pStyle w:val="Referncias"/>
-        <w:spacing w:after="0"/>
-        <w:rPr>
-          <w:rFonts w:cs="Arial"/>
-          <w:noProof/>
-        </w:rPr>
-      </w:pPr>
-    </w:p>
-    <w:p>
-      <w:pPr>
-        <w:pStyle w:val="Referncias"/>
-        <w:spacing w:after="0"/>
-        <w:rPr>
-          <w:rFonts w:cs="Arial"/>
-          <w:noProof/>
-        </w:rPr>
-      </w:pPr>
-      <w:r>
-        <w:rPr>
-          <w:rFonts w:cs="Arial"/>
-          <w:noProof/>
-        </w:rPr>
-        <w:t xml:space="preserve">GOODSHIP, A.; BIRCH, H. Cross sectional area measurement of tendon and ligament in vitro: a simple, rapid, non-destructive technique. </w:t>
-      </w:r>
-      <w:r>
-        <w:rPr>
-          <w:rFonts w:cs="Arial"/>
-          <w:b/>
-          <w:noProof/>
-        </w:rPr>
-        <w:t xml:space="preserve">Journal of biomechanics, </w:t>
-      </w:r>
-      <w:r>
-        <w:rPr>
-          <w:rFonts w:cs="Arial"/>
-          <w:noProof/>
-        </w:rPr>
-        <w:t xml:space="preserve">v. 38, n. 3, p. 605-608,  2005.   </w:t>
-      </w:r>
-    </w:p>
-    <w:p>
-      <w:pPr>
-        <w:pStyle w:val="Referncias"/>
-        <w:spacing w:after="0"/>
-        <w:rPr>
-          <w:rFonts w:cs="Arial"/>
-          <w:noProof/>
-        </w:rPr>
-      </w:pPr>
-    </w:p>
-    <w:p>
-      <w:pPr>
-        <w:pStyle w:val="Referncias"/>
-        <w:spacing w:after="0"/>
-        <w:rPr>
-          <w:rFonts w:cs="Arial"/>
-          <w:noProof/>
-        </w:rPr>
-      </w:pPr>
-      <w:r>
-        <w:rPr>
-          <w:rFonts w:cs="Arial"/>
-          <w:noProof/>
-        </w:rPr>
-        <w:t xml:space="preserve">NOYES, F.  et al. </w:t>
-      </w:r>
-      <w:r>
-        <w:rPr>
-          <w:rFonts w:cs="Arial"/>
-          <w:b/>
-          <w:noProof/>
-        </w:rPr>
-        <w:t>Biomechanical analysis of human ligament grafts used in knee-ligament repairs and reconstructions</w:t>
-      </w:r>
-      <w:r>
-        <w:rPr>
-          <w:rFonts w:cs="Arial"/>
-          <w:noProof/>
-        </w:rPr>
-        <w:t>: JBJS. 66</w:t>
-      </w:r>
-      <w:r>
-        <w:rPr>
-          <w:rFonts w:cs="Arial"/>
-          <w:b/>
-          <w:noProof/>
-        </w:rPr>
-        <w:t xml:space="preserve">: </w:t>
-      </w:r>
-      <w:r>
-        <w:rPr>
-          <w:rFonts w:cs="Arial"/>
-          <w:noProof/>
-        </w:rPr>
-        <w:t>344-352 p. 1984.</w:t>
-      </w:r>
-    </w:p>
-    <w:p>
-      <w:pPr>
-        <w:pStyle w:val="Referncias"/>
-        <w:spacing w:after="0"/>
-        <w:rPr>
-          <w:rFonts w:cs="Arial"/>
-          <w:noProof/>
-        </w:rPr>
-      </w:pPr>
-    </w:p>
-    <w:p>
-      <w:pPr>
-        <w:pStyle w:val="Referncias"/>
-        <w:spacing w:after="0"/>
-        <w:rPr>
-          <w:rFonts w:cs="Arial"/>
-          <w:noProof/>
-          <w:lang w:val="pt-BR"/>
-        </w:rPr>
-      </w:pPr>
-      <w:r>
-        <w:rPr>
-          <w:rFonts w:cs="Arial"/>
-          <w:noProof/>
-        </w:rPr>
-        <w:t xml:space="preserve">NOYES, F. R.  et al. Intra-articular cruciate reconstruction. I: Perspectives on graft strength, vascularization, and immediate motion after replacement. </w:t>
-      </w:r>
-      <w:r>
-        <w:rPr>
-          <w:rFonts w:cs="Arial"/>
-          <w:b/>
-          <w:noProof/>
-        </w:rPr>
-        <w:t>Clin Orthop Relat Res</w:t>
-      </w:r>
-      <w:r>
-        <w:rPr>
-          <w:rFonts w:cs="Arial"/>
-          <w:noProof/>
-        </w:rPr>
-        <w:t xml:space="preserve">, n. 172, p. 71-7, Jan-Feb 1983. ISSN 0009-921X (Print). </w:t>
-      </w:r>
-      <w:r>
-        <w:rPr>
-          <w:rFonts w:cs="Arial"/>
-          <w:noProof/>
-          <w:lang w:val="pt-BR"/>
-        </w:rPr>
-        <w:t xml:space="preserve">Disponível em: &lt; </w:t>
+      </w:pPr>
+    </w:p>
+    <w:p>
+      <w:pPr>
+        <w:pStyle w:val="EstiloNormalGrandeesquerda"/>
+        <w:ind w:left="1"/>
+        <w:rPr>
+          <w:b w:val="0"/>
+          <w:bCs w:val="0"/>
+        </w:rPr>
+      </w:pPr>
+      <w:r>
+        <w:rPr>
+          <w:b w:val="0"/>
+          <w:bCs w:val="0"/>
+        </w:rPr>
+        <w:t>Brasil desponta no mercado da internet das coisas</w:t>
+      </w:r>
+      <w:r>
+        <w:rPr>
+          <w:b w:val="0"/>
+          <w:bCs w:val="0"/>
+        </w:rPr>
+        <w:t xml:space="preserve"> -disponivel em - </w:t>
       </w:r>
       <w:hyperlink r:id="rId44" w:history="1">
         <w:r>
           <w:rPr>
             <w:rStyle w:val="Hyperlink"/>
-            <w:rFonts w:cs="Arial"/>
-            <w:noProof/>
-            <w:lang w:val="pt-BR"/>
+            <w:b w:val="0"/>
+            <w:bCs w:val="0"/>
           </w:rPr>
-          <w:t>http://www.ncbi.nlm.nih.gov/entrez/query.fcgi?cmd=Retrieve&amp;db=PubMed&amp;dopt=Citation&amp;list_uids=6337002</w:t>
+          <w:t>https://vocesa.abril.com.br/empreendedorismo/brasil-desponta-no-mercado-da-internet-da</w:t>
+        </w:r>
+        <w:r>
+          <w:rPr>
+            <w:rStyle w:val="Hyperlink"/>
+            <w:b w:val="0"/>
+            <w:bCs w:val="0"/>
+          </w:rPr>
+          <w:t>s</w:t>
+        </w:r>
+        <w:r>
+          <w:rPr>
+            <w:rStyle w:val="Hyperlink"/>
+            <w:b w:val="0"/>
+            <w:bCs w:val="0"/>
+          </w:rPr>
+          <w:t>-coisas/</w:t>
         </w:r>
       </w:hyperlink>
-      <w:r>
-        <w:rPr>
-          <w:rFonts w:cs="Arial"/>
-          <w:noProof/>
-          <w:lang w:val="pt-BR"/>
-        </w:rPr>
-        <w:t xml:space="preserve"> &gt;. </w:t>
-      </w:r>
-    </w:p>
-    <w:p>
-      <w:pPr>
-        <w:pStyle w:val="Referncias"/>
-        <w:spacing w:after="0"/>
-        <w:rPr>
-          <w:rFonts w:cs="Arial"/>
-          <w:noProof/>
-          <w:lang w:val="pt-BR"/>
-        </w:rPr>
-      </w:pPr>
-    </w:p>
-    <w:p>
-      <w:pPr>
-        <w:pStyle w:val="Referncias"/>
-        <w:spacing w:after="0"/>
-        <w:ind w:left="720" w:hanging="720"/>
-        <w:rPr>
-          <w:rFonts w:cs="Arial"/>
-          <w:noProof/>
-          <w:lang w:val="pt-BR"/>
-        </w:rPr>
-      </w:pPr>
-    </w:p>
-    <w:p>
-      <w:pPr>
-        <w:pStyle w:val="Referncias"/>
-        <w:rPr>
-          <w:lang w:val="pt-BR"/>
-        </w:rPr>
-      </w:pPr>
-      <w:r>
-        <w:rPr>
-          <w:lang w:val="pt-BR"/>
-        </w:rPr>
-        <w:fldChar w:fldCharType="end"/>
-      </w:r>
-    </w:p>
-    <w:p>
-      <w:pPr>
-        <w:pStyle w:val="EstiloNormalGrandeesquerda"/>
-      </w:pPr>
     </w:p>
     <w:sectPr>
       <w:headerReference w:type="default" r:id="rId45"/>
@@ -14720,6 +14541,18 @@
       </w:numPr>
     </w:pPr>
   </w:style>
+  <w:style w:type="character" w:styleId="MenoPendente">
+    <w:name w:val="Unresolved Mention"/>
+    <w:basedOn w:val="Fontepargpadro"/>
+    <w:uiPriority w:val="99"/>
+    <w:semiHidden/>
+    <w:unhideWhenUsed/>
+    <w:rsid w:val="00AC319A"/>
+    <w:rPr>
+      <w:color w:val="605E5C"/>
+      <w:shd w:val="clear" w:color="auto" w:fill="E1DFDD"/>
+    </w:rPr>
+  </w:style>
 </w:styles>
 </file>
 

</xml_diff>